<commit_message>
modified and updated resume
</commit_message>
<xml_diff>
--- a/j_thomas_resume.docx
+++ b/j_thomas_resume.docx
@@ -8,7 +8,7 @@
         <w:pBdr>
           <w:bottom w:val="single" w:sz="6" w:space="1" w:color="auto"/>
         </w:pBdr>
-        <w:jc w:val="center"/>
+        <w:jc w:val="both"/>
         <w:rPr>
           <w:rFonts w:asciiTheme="minorHAnsi" w:hAnsiTheme="minorHAnsi" w:cs="Times New Roman"/>
           <w:color w:val="auto"/>
@@ -20,6 +20,7 @@
     <w:p>
       <w:pPr>
         <w:spacing w:after="0" w:line="240" w:lineRule="auto"/>
+        <w:jc w:val="both"/>
         <w:rPr>
           <w:rFonts w:cs="Times New Roman"/>
           <w:b/>
@@ -29,10 +30,110 @@
     <w:p>
       <w:pPr>
         <w:spacing w:after="0" w:line="240" w:lineRule="auto"/>
-        <w:rPr>
-          <w:rFonts w:cs="Times New Roman"/>
-          <w:b/>
-          <w:u w:val="single"/>
+        <w:ind w:left="1440" w:hanging="1440"/>
+        <w:jc w:val="both"/>
+        <w:rPr>
+          <w:rFonts w:cs="Times New Roman"/>
+        </w:rPr>
+      </w:pPr>
+      <w:r>
+        <w:rPr>
+          <w:rFonts w:cs="Times New Roman"/>
+          <w:b/>
+        </w:rPr>
+        <w:t>Objective</w:t>
+      </w:r>
+      <w:r>
+        <w:rPr>
+          <w:rFonts w:cs="Times New Roman"/>
+          <w:b/>
+        </w:rPr>
+        <w:tab/>
+      </w:r>
+      <w:r>
+        <w:rPr>
+          <w:rFonts w:cs="Times New Roman"/>
+        </w:rPr>
+        <w:t>I am a motivated and hard-working individual looking for a full time position with a stable and growing company that offers competitive pay and benefits for me and my family</w:t>
+      </w:r>
+      <w:r>
+        <w:rPr>
+          <w:rFonts w:cs="Times New Roman"/>
+        </w:rPr>
+        <w:t>.</w:t>
+      </w:r>
+      <w:r>
+        <w:rPr>
+          <w:rFonts w:cs="Times New Roman"/>
+        </w:rPr>
+        <w:t xml:space="preserve"> </w:t>
+      </w:r>
+      <w:r>
+        <w:rPr>
+          <w:rFonts w:cs="Times New Roman"/>
+        </w:rPr>
+        <w:t xml:space="preserve">I look to hold a position in which I will be challenged and </w:t>
+      </w:r>
+      <w:r>
+        <w:rPr>
+          <w:rFonts w:cs="Times New Roman"/>
+        </w:rPr>
+        <w:t xml:space="preserve">will grow as an individual. </w:t>
+      </w:r>
+      <w:r>
+        <w:rPr>
+          <w:rFonts w:cs="Times New Roman"/>
+        </w:rPr>
+        <w:t xml:space="preserve">I have a great sense of detail orientation </w:t>
+      </w:r>
+      <w:r>
+        <w:rPr>
+          <w:rFonts w:cs="Times New Roman"/>
+        </w:rPr>
+        <w:t>and</w:t>
+      </w:r>
+      <w:r>
+        <w:rPr>
+          <w:rFonts w:cs="Times New Roman"/>
+        </w:rPr>
+        <w:t xml:space="preserve"> ample experience with customer </w:t>
+      </w:r>
+      <w:r>
+        <w:rPr>
+          <w:rFonts w:cs="Times New Roman"/>
+        </w:rPr>
+        <w:t>communications</w:t>
+      </w:r>
+      <w:r>
+        <w:rPr>
+          <w:rFonts w:cs="Times New Roman"/>
+        </w:rPr>
+        <w:t xml:space="preserve"> along with a technical background that will make me an ideal candidate for any situation</w:t>
+      </w:r>
+      <w:r>
+        <w:rPr>
+          <w:rFonts w:cs="Times New Roman"/>
+        </w:rPr>
+        <w:t xml:space="preserve">. </w:t>
+      </w:r>
+    </w:p>
+    <w:p>
+      <w:pPr>
+        <w:spacing w:after="0" w:line="240" w:lineRule="auto"/>
+        <w:jc w:val="both"/>
+        <w:rPr>
+          <w:rFonts w:cs="Times New Roman"/>
+          <w:b/>
+        </w:rPr>
+      </w:pPr>
+    </w:p>
+    <w:p>
+      <w:pPr>
+        <w:spacing w:after="0" w:line="240" w:lineRule="auto"/>
+        <w:jc w:val="both"/>
+        <w:rPr>
+          <w:rFonts w:cs="Times New Roman"/>
+          <w:b/>
         </w:rPr>
       </w:pPr>
       <w:r>
@@ -48,21 +149,7 @@
           <w:b/>
         </w:rPr>
         <w:tab/>
-        <w:t xml:space="preserve"> </w:t>
-      </w:r>
-      <w:r>
-        <w:rPr>
-          <w:rFonts w:cs="Times New Roman"/>
-          <w:b/>
-        </w:rPr>
-        <w:t>Bachelors</w:t>
-      </w:r>
-      <w:r>
-        <w:rPr>
-          <w:rFonts w:cs="Times New Roman"/>
-          <w:b/>
-        </w:rPr>
-        <w:t xml:space="preserve"> in Computer Engineering</w:t>
+        <w:t xml:space="preserve"> Bachelors in Computer Engineering</w:t>
       </w:r>
       <w:r>
         <w:rPr>
@@ -118,6 +205,12 @@
           <w:rFonts w:cs="Times New Roman"/>
         </w:rPr>
         <w:t xml:space="preserve">          </w:t>
+      </w:r>
+      <w:r>
+        <w:rPr>
+          <w:rFonts w:cs="Times New Roman"/>
+        </w:rPr>
+        <w:t xml:space="preserve">  </w:t>
       </w:r>
       <w:r>
         <w:rPr>
@@ -131,6 +224,7 @@
       <w:pPr>
         <w:spacing w:after="0" w:line="240" w:lineRule="auto"/>
         <w:ind w:left="720" w:firstLine="720"/>
+        <w:jc w:val="both"/>
         <w:rPr>
           <w:rFonts w:cs="Times New Roman"/>
         </w:rPr>
@@ -152,10 +246,10 @@
     <w:p>
       <w:pPr>
         <w:spacing w:after="0" w:line="240" w:lineRule="auto"/>
-        <w:rPr>
-          <w:rFonts w:cs="Times New Roman"/>
-          <w:b/>
-          <w:u w:val="single"/>
+        <w:jc w:val="both"/>
+        <w:rPr>
+          <w:rFonts w:cs="Times New Roman"/>
+          <w:b/>
         </w:rPr>
       </w:pPr>
     </w:p>
@@ -163,6 +257,7 @@
       <w:pPr>
         <w:spacing w:after="0" w:line="240" w:lineRule="auto"/>
         <w:ind w:left="1440" w:hanging="1440"/>
+        <w:jc w:val="both"/>
         <w:rPr>
           <w:rFonts w:cs="Times New Roman"/>
           <w:sz w:val="20"/>
@@ -205,16 +300,34 @@
           <w:sz w:val="20"/>
           <w:szCs w:val="20"/>
         </w:rPr>
-        <w:t>, Git, Microprocessors, Linux</w:t>
-      </w:r>
-      <w:r>
-        <w:rPr>
-          <w:rFonts w:cs="Times New Roman"/>
-          <w:sz w:val="20"/>
-          <w:szCs w:val="20"/>
-        </w:rPr>
         <w:t xml:space="preserve">, </w:t>
       </w:r>
+      <w:proofErr w:type="spellStart"/>
+      <w:r>
+        <w:rPr>
+          <w:rFonts w:cs="Times New Roman"/>
+          <w:sz w:val="20"/>
+          <w:szCs w:val="20"/>
+        </w:rPr>
+        <w:t>Git</w:t>
+      </w:r>
+      <w:proofErr w:type="spellEnd"/>
+      <w:r>
+        <w:rPr>
+          <w:rFonts w:cs="Times New Roman"/>
+          <w:sz w:val="20"/>
+          <w:szCs w:val="20"/>
+        </w:rPr>
+        <w:t>, Microprocessors, Linux</w:t>
+      </w:r>
+      <w:r>
+        <w:rPr>
+          <w:rFonts w:cs="Times New Roman"/>
+          <w:sz w:val="20"/>
+          <w:szCs w:val="20"/>
+        </w:rPr>
+        <w:t xml:space="preserve">, </w:t>
+      </w:r>
       <w:r>
         <w:rPr>
           <w:rFonts w:cs="Times New Roman"/>
@@ -243,11 +356,11 @@
     <w:p>
       <w:pPr>
         <w:spacing w:after="0" w:line="240" w:lineRule="auto"/>
-        <w:rPr>
-          <w:rFonts w:cs="Times New Roman"/>
-          <w:sz w:val="20"/>
-          <w:szCs w:val="20"/>
-          <w:u w:val="single"/>
+        <w:jc w:val="both"/>
+        <w:rPr>
+          <w:rFonts w:cs="Times New Roman"/>
+          <w:sz w:val="20"/>
+          <w:szCs w:val="20"/>
         </w:rPr>
       </w:pPr>
     </w:p>
@@ -255,6 +368,7 @@
       <w:pPr>
         <w:spacing w:after="0" w:line="240" w:lineRule="auto"/>
         <w:ind w:left="1440" w:hanging="1440"/>
+        <w:jc w:val="both"/>
         <w:rPr>
           <w:rFonts w:cs="Times New Roman"/>
           <w:b/>
@@ -280,38 +394,39 @@
           <w:sz w:val="20"/>
           <w:szCs w:val="20"/>
         </w:rPr>
-        <w:t xml:space="preserve">Programming 1, Programming 2, Programming in C, Circuits 1, Digital Logic, Microprocessor Applications, Electrical Junior Design, Electrical Senior Design, </w:t>
-      </w:r>
-      <w:r>
-        <w:rPr>
-          <w:rFonts w:cs="Times New Roman"/>
-          <w:sz w:val="20"/>
-          <w:szCs w:val="20"/>
-        </w:rPr>
-        <w:t xml:space="preserve">Sofware Senior Design, </w:t>
-      </w:r>
-      <w:r>
-        <w:rPr>
-          <w:rFonts w:cs="Times New Roman"/>
-          <w:sz w:val="20"/>
-          <w:szCs w:val="20"/>
-        </w:rPr>
-        <w:t>Database Systems 1 &amp; 2, Data Structures, Digital Design, Intro. Software Engineering, Operating Systems</w:t>
+        <w:t>Programming 1, Programming 2, Programming in C, Circuits 1, Digital Logic, Microprocessor Applications, Electrical Junior Design, Electrical Senior Design, Sof</w:t>
+      </w:r>
+      <w:r>
+        <w:rPr>
+          <w:rFonts w:cs="Times New Roman"/>
+          <w:sz w:val="20"/>
+          <w:szCs w:val="20"/>
+        </w:rPr>
+        <w:t>t</w:t>
+      </w:r>
+      <w:r>
+        <w:rPr>
+          <w:rFonts w:cs="Times New Roman"/>
+          <w:sz w:val="20"/>
+          <w:szCs w:val="20"/>
+        </w:rPr>
+        <w:t>ware Senior Design, Database Systems 1 &amp; 2, Data Structures, Digital Design, Intro. Software Engineering, Operating Systems</w:t>
       </w:r>
     </w:p>
     <w:p>
       <w:pPr>
         <w:spacing w:after="0" w:line="240" w:lineRule="auto"/>
-        <w:rPr>
-          <w:rFonts w:cs="Times New Roman"/>
-          <w:b/>
-          <w:u w:val="single"/>
+        <w:jc w:val="both"/>
+        <w:rPr>
+          <w:rFonts w:cs="Times New Roman"/>
+          <w:b/>
         </w:rPr>
       </w:pPr>
     </w:p>
     <w:p>
       <w:pPr>
         <w:spacing w:after="0" w:line="240" w:lineRule="auto"/>
+        <w:jc w:val="both"/>
         <w:rPr>
           <w:rFonts w:cs="Times New Roman"/>
           <w:b/>
@@ -337,7 +452,14 @@
           <w:rFonts w:cs="Times New Roman"/>
           <w:b/>
         </w:rPr>
-        <w:t>Essie – MEAN Stack</w:t>
+        <w:t>ESSIE</w:t>
+      </w:r>
+      <w:r>
+        <w:rPr>
+          <w:rFonts w:cs="Times New Roman"/>
+          <w:b/>
+        </w:rPr>
+        <w:t xml:space="preserve"> – MEAN Stack</w:t>
       </w:r>
     </w:p>
     <w:p>
@@ -348,25 +470,68 @@
           <w:numId w:val="1"/>
         </w:numPr>
         <w:spacing w:after="0" w:line="240" w:lineRule="auto"/>
-        <w:rPr>
-          <w:rFonts w:cs="Times New Roman"/>
-          <w:b/>
-          <w:sz w:val="20"/>
-        </w:rPr>
-      </w:pPr>
-      <w:r>
-        <w:rPr>
-          <w:rFonts w:cs="Times New Roman"/>
-          <w:sz w:val="20"/>
-        </w:rPr>
-        <w:t xml:space="preserve">Developed </w:t>
-      </w:r>
-      <w:r>
-        <w:rPr>
-          <w:rFonts w:cs="Times New Roman"/>
-          <w:sz w:val="20"/>
-        </w:rPr>
-        <w:t>web application for graduate students form submission and approval within the University of Florida’s Department of Civil and Coastal Engineering</w:t>
+        <w:jc w:val="both"/>
+        <w:rPr>
+          <w:rFonts w:cs="Times New Roman"/>
+          <w:b/>
+          <w:sz w:val="20"/>
+        </w:rPr>
+      </w:pPr>
+      <w:r>
+        <w:rPr>
+          <w:rFonts w:cs="Times New Roman"/>
+          <w:sz w:val="20"/>
+        </w:rPr>
+        <w:t>Developed</w:t>
+      </w:r>
+      <w:r>
+        <w:rPr>
+          <w:rFonts w:cs="Times New Roman"/>
+          <w:sz w:val="20"/>
+        </w:rPr>
+        <w:t xml:space="preserve"> a</w:t>
+      </w:r>
+      <w:r>
+        <w:rPr>
+          <w:rFonts w:cs="Times New Roman"/>
+          <w:sz w:val="20"/>
+        </w:rPr>
+        <w:t xml:space="preserve"> </w:t>
+      </w:r>
+      <w:r>
+        <w:rPr>
+          <w:rFonts w:cs="Times New Roman"/>
+          <w:sz w:val="20"/>
+        </w:rPr>
+        <w:t xml:space="preserve">web application </w:t>
+      </w:r>
+      <w:r>
+        <w:rPr>
+          <w:rFonts w:cs="Times New Roman"/>
+          <w:sz w:val="20"/>
+        </w:rPr>
+        <w:t xml:space="preserve">in an agile environment </w:t>
+      </w:r>
+      <w:r>
+        <w:rPr>
+          <w:rFonts w:cs="Times New Roman"/>
+          <w:sz w:val="20"/>
+        </w:rPr>
+        <w:t>for graduate students</w:t>
+      </w:r>
+      <w:r>
+        <w:rPr>
+          <w:rFonts w:cs="Times New Roman"/>
+          <w:sz w:val="20"/>
+        </w:rPr>
+        <w:t>’</w:t>
+      </w:r>
+      <w:r>
+        <w:rPr>
+          <w:rFonts w:cs="Times New Roman"/>
+          <w:sz w:val="20"/>
+        </w:rPr>
+        <w:t xml:space="preserve"> within the University of Florida’s Department of Civil and Coastal Engineering</w:t>
       </w:r>
       <w:r>
         <w:rPr>
@@ -384,16 +549,45 @@
           <w:numId w:val="1"/>
         </w:numPr>
         <w:spacing w:after="0" w:line="240" w:lineRule="auto"/>
-        <w:rPr>
-          <w:rFonts w:cs="Times New Roman"/>
-          <w:b/>
-          <w:sz w:val="20"/>
-        </w:rPr>
-      </w:pPr>
-    </w:p>
-    <w:p>
-      <w:pPr>
+        <w:jc w:val="both"/>
+        <w:rPr>
+          <w:rFonts w:cs="Times New Roman"/>
+          <w:b/>
+          <w:sz w:val="20"/>
+        </w:rPr>
+      </w:pPr>
+      <w:r>
+        <w:rPr>
+          <w:rFonts w:cs="Times New Roman"/>
+          <w:sz w:val="20"/>
+        </w:rPr>
+        <w:t>Utilized the MEAN stack to create an online form submission and approval system that could be used</w:t>
+      </w:r>
+      <w:r>
+        <w:rPr>
+          <w:rFonts w:cs="Times New Roman"/>
+          <w:sz w:val="20"/>
+        </w:rPr>
+        <w:t xml:space="preserve"> to contact and establish approvers.</w:t>
+      </w:r>
+    </w:p>
+    <w:p>
+      <w:pPr>
+        <w:pStyle w:val="ListParagraph"/>
         <w:spacing w:after="0" w:line="240" w:lineRule="auto"/>
+        <w:ind w:left="1800"/>
+        <w:jc w:val="both"/>
+        <w:rPr>
+          <w:rFonts w:cs="Times New Roman"/>
+          <w:b/>
+          <w:sz w:val="20"/>
+        </w:rPr>
+      </w:pPr>
+    </w:p>
+    <w:p>
+      <w:pPr>
+        <w:spacing w:after="0" w:line="240" w:lineRule="auto"/>
+        <w:jc w:val="both"/>
         <w:rPr>
           <w:rFonts w:cs="Times New Roman"/>
           <w:b/>
@@ -425,37 +619,75 @@
     </w:p>
     <w:p>
       <w:pPr>
+        <w:pStyle w:val="ListParagraph"/>
+        <w:numPr>
+          <w:ilvl w:val="0"/>
+          <w:numId w:val="3"/>
+        </w:numPr>
         <w:spacing w:after="0" w:line="240" w:lineRule="auto"/>
-        <w:rPr>
-          <w:rFonts w:cs="Times New Roman"/>
-          <w:b/>
-          <w:sz w:val="20"/>
-          <w:u w:val="single"/>
-        </w:rPr>
-      </w:pPr>
-    </w:p>
-    <w:p>
-      <w:pPr>
+        <w:jc w:val="both"/>
+        <w:rPr>
+          <w:rFonts w:cs="Times New Roman"/>
+          <w:b/>
+          <w:sz w:val="20"/>
+        </w:rPr>
+      </w:pPr>
+      <w:r>
+        <w:rPr>
+          <w:rFonts w:cs="Times New Roman"/>
+          <w:sz w:val="20"/>
+        </w:rPr>
+        <w:t>Designed a matching card game for the MSP430 Microcontroller that int</w:t>
+      </w:r>
+      <w:r>
+        <w:rPr>
+          <w:rFonts w:cs="Times New Roman"/>
+          <w:sz w:val="20"/>
+        </w:rPr>
+        <w:t>erfaced with hardware components such as a 4x4 Keypad, LCD, Speaker, DAC, ADC, and LED’s.</w:t>
+      </w:r>
+    </w:p>
+    <w:p>
+      <w:pPr>
+        <w:pStyle w:val="ListParagraph"/>
+        <w:numPr>
+          <w:ilvl w:val="0"/>
+          <w:numId w:val="3"/>
+        </w:numPr>
         <w:spacing w:after="0" w:line="240" w:lineRule="auto"/>
-        <w:rPr>
-          <w:rFonts w:cs="Times New Roman"/>
-          <w:b/>
-        </w:rPr>
-      </w:pPr>
-      <w:r>
-        <w:rPr>
-          <w:rFonts w:cs="Times New Roman"/>
-          <w:b/>
-        </w:rPr>
-        <w:t>Essie</w:t>
+        <w:jc w:val="both"/>
+        <w:rPr>
+          <w:rFonts w:cs="Times New Roman"/>
+          <w:b/>
+          <w:sz w:val="20"/>
+        </w:rPr>
+      </w:pPr>
+      <w:r>
+        <w:rPr>
+          <w:rFonts w:cs="Times New Roman"/>
+          <w:sz w:val="20"/>
+        </w:rPr>
+        <w:t>Created code in C that would let a player choose different cards to match and would track turns used to complete the game.</w:t>
       </w:r>
     </w:p>
     <w:p>
       <w:pPr>
         <w:spacing w:after="0" w:line="240" w:lineRule="auto"/>
-        <w:rPr>
-          <w:rFonts w:cs="Times New Roman"/>
-          <w:b/>
+        <w:jc w:val="both"/>
+        <w:rPr>
+          <w:rFonts w:cs="Times New Roman"/>
+          <w:b/>
+          <w:sz w:val="20"/>
+        </w:rPr>
+      </w:pPr>
+    </w:p>
+    <w:p>
+      <w:pPr>
+        <w:spacing w:after="0" w:line="240" w:lineRule="auto"/>
+        <w:jc w:val="both"/>
+        <w:rPr>
+          <w:rFonts w:cs="Times New Roman"/>
+          <w:sz w:val="20"/>
         </w:rPr>
       </w:pPr>
       <w:r>
@@ -465,10 +697,540 @@
         </w:rPr>
         <w:t>Experience</w:t>
       </w:r>
-    </w:p>
-    <w:p>
-      <w:pPr>
+      <w:r>
+        <w:rPr>
+          <w:rFonts w:cs="Times New Roman"/>
+          <w:b/>
+        </w:rPr>
+        <w:tab/>
+      </w:r>
+      <w:r>
+        <w:rPr>
+          <w:rFonts w:cs="Times New Roman"/>
+          <w:b/>
+        </w:rPr>
+        <w:t xml:space="preserve">Engineering Liaison - </w:t>
+      </w:r>
+      <w:r>
+        <w:rPr>
+          <w:rFonts w:cs="Times New Roman"/>
+          <w:b/>
+        </w:rPr>
+        <w:t>SpinC</w:t>
+      </w:r>
+      <w:r>
+        <w:rPr>
+          <w:rFonts w:cs="Times New Roman"/>
+          <w:b/>
+        </w:rPr>
+        <w:t>ore Technologies Inc.</w:t>
+      </w:r>
+      <w:r>
+        <w:rPr>
+          <w:rFonts w:cs="Times New Roman"/>
+          <w:b/>
+        </w:rPr>
+        <w:tab/>
+      </w:r>
+      <w:r>
+        <w:rPr>
+          <w:rFonts w:cs="Times New Roman"/>
+          <w:b/>
+        </w:rPr>
+        <w:tab/>
+      </w:r>
+      <w:r>
+        <w:rPr>
+          <w:rFonts w:cs="Times New Roman"/>
+          <w:b/>
+        </w:rPr>
+        <w:tab/>
+        <w:t xml:space="preserve">        </w:t>
+      </w:r>
+      <w:r>
+        <w:rPr>
+          <w:rFonts w:cs="Times New Roman"/>
+          <w:b/>
+        </w:rPr>
+        <w:tab/>
+        <w:t xml:space="preserve">        </w:t>
+      </w:r>
+      <w:r>
+        <w:rPr>
+          <w:rFonts w:cs="Times New Roman"/>
+          <w:sz w:val="20"/>
+        </w:rPr>
+        <w:t>May 2014 – July 2014</w:t>
+      </w:r>
+    </w:p>
+    <w:p>
+      <w:pPr>
+        <w:pStyle w:val="ListParagraph"/>
+        <w:numPr>
+          <w:ilvl w:val="0"/>
+          <w:numId w:val="4"/>
+        </w:numPr>
         <w:spacing w:after="0" w:line="240" w:lineRule="auto"/>
+        <w:jc w:val="both"/>
+        <w:rPr>
+          <w:rFonts w:cs="Times New Roman"/>
+          <w:sz w:val="20"/>
+        </w:rPr>
+      </w:pPr>
+      <w:r>
+        <w:rPr>
+          <w:rFonts w:cs="Times New Roman"/>
+          <w:sz w:val="20"/>
+        </w:rPr>
+        <w:t>Construed information between Engineering and Business personnel to resolve technical complications faced by clients for SpinCore products.</w:t>
+      </w:r>
+      <w:bookmarkStart w:id="0" w:name="_GoBack"/>
+      <w:bookmarkEnd w:id="0"/>
+    </w:p>
+    <w:p>
+      <w:pPr>
+        <w:pStyle w:val="ListParagraph"/>
+        <w:numPr>
+          <w:ilvl w:val="0"/>
+          <w:numId w:val="4"/>
+        </w:numPr>
+        <w:spacing w:after="0" w:line="240" w:lineRule="auto"/>
+        <w:jc w:val="both"/>
+        <w:rPr>
+          <w:rFonts w:cs="Times New Roman"/>
+          <w:sz w:val="20"/>
+        </w:rPr>
+      </w:pPr>
+      <w:r>
+        <w:rPr>
+          <w:rFonts w:cs="Times New Roman"/>
+          <w:sz w:val="20"/>
+        </w:rPr>
+        <w:t xml:space="preserve">Revised internal business documentation to assist </w:t>
+      </w:r>
+      <w:r>
+        <w:rPr>
+          <w:rFonts w:cs="Times New Roman"/>
+          <w:sz w:val="20"/>
+        </w:rPr>
+        <w:t xml:space="preserve">current and future employees with any complication faced in </w:t>
+      </w:r>
+      <w:r>
+        <w:rPr>
+          <w:rFonts w:cs="Times New Roman"/>
+          <w:sz w:val="20"/>
+        </w:rPr>
+        <w:t>routine business protocol</w:t>
+      </w:r>
+      <w:r>
+        <w:rPr>
+          <w:rFonts w:cs="Times New Roman"/>
+          <w:sz w:val="20"/>
+        </w:rPr>
+        <w:t>.</w:t>
+      </w:r>
+      <w:r>
+        <w:rPr>
+          <w:rFonts w:cs="Times New Roman"/>
+          <w:sz w:val="20"/>
+        </w:rPr>
+        <w:t xml:space="preserve"> </w:t>
+      </w:r>
+    </w:p>
+    <w:p>
+      <w:pPr>
+        <w:spacing w:after="0" w:line="240" w:lineRule="auto"/>
+        <w:ind w:left="1440"/>
+        <w:jc w:val="both"/>
+        <w:rPr>
+          <w:rFonts w:cs="Times New Roman"/>
+          <w:sz w:val="20"/>
+        </w:rPr>
+      </w:pPr>
+    </w:p>
+    <w:p>
+      <w:pPr>
+        <w:pStyle w:val="Default"/>
+        <w:ind w:left="720" w:firstLine="720"/>
+        <w:jc w:val="both"/>
+        <w:rPr>
+          <w:rFonts w:asciiTheme="minorHAnsi" w:hAnsiTheme="minorHAnsi" w:cs="Times New Roman"/>
+          <w:sz w:val="20"/>
+          <w:szCs w:val="20"/>
+        </w:rPr>
+      </w:pPr>
+      <w:r>
+        <w:rPr>
+          <w:rFonts w:asciiTheme="minorHAnsi" w:hAnsiTheme="minorHAnsi" w:cs="Times New Roman"/>
+          <w:b/>
+          <w:sz w:val="22"/>
+          <w:szCs w:val="20"/>
+        </w:rPr>
+        <w:t>Food Runner -</w:t>
+      </w:r>
+      <w:r>
+        <w:rPr>
+          <w:rFonts w:asciiTheme="minorHAnsi" w:hAnsiTheme="minorHAnsi" w:cs="Times New Roman"/>
+          <w:b/>
+          <w:sz w:val="22"/>
+          <w:szCs w:val="20"/>
+        </w:rPr>
+        <w:t xml:space="preserve"> </w:t>
+      </w:r>
+      <w:r>
+        <w:rPr>
+          <w:rFonts w:asciiTheme="minorHAnsi" w:hAnsiTheme="minorHAnsi" w:cs="Times New Roman"/>
+          <w:b/>
+          <w:sz w:val="22"/>
+          <w:szCs w:val="20"/>
+        </w:rPr>
+        <w:t>Gators Dockside</w:t>
+      </w:r>
+      <w:r>
+        <w:rPr>
+          <w:rFonts w:asciiTheme="minorHAnsi" w:hAnsiTheme="minorHAnsi" w:cs="Times New Roman"/>
+          <w:sz w:val="20"/>
+          <w:szCs w:val="20"/>
+        </w:rPr>
+        <w:tab/>
+      </w:r>
+      <w:r>
+        <w:rPr>
+          <w:rFonts w:asciiTheme="minorHAnsi" w:hAnsiTheme="minorHAnsi" w:cs="Times New Roman"/>
+          <w:sz w:val="20"/>
+          <w:szCs w:val="20"/>
+        </w:rPr>
+        <w:tab/>
+      </w:r>
+      <w:r>
+        <w:rPr>
+          <w:rFonts w:asciiTheme="minorHAnsi" w:hAnsiTheme="minorHAnsi" w:cs="Times New Roman"/>
+          <w:sz w:val="20"/>
+          <w:szCs w:val="20"/>
+        </w:rPr>
+        <w:tab/>
+      </w:r>
+      <w:r>
+        <w:rPr>
+          <w:rFonts w:asciiTheme="minorHAnsi" w:hAnsiTheme="minorHAnsi" w:cs="Times New Roman"/>
+          <w:sz w:val="20"/>
+          <w:szCs w:val="20"/>
+        </w:rPr>
+        <w:tab/>
+      </w:r>
+      <w:r>
+        <w:rPr>
+          <w:rFonts w:asciiTheme="minorHAnsi" w:hAnsiTheme="minorHAnsi" w:cs="Times New Roman"/>
+          <w:sz w:val="20"/>
+          <w:szCs w:val="20"/>
+        </w:rPr>
+        <w:tab/>
+        <w:t xml:space="preserve">                                    </w:t>
+      </w:r>
+      <w:r>
+        <w:rPr>
+          <w:rFonts w:asciiTheme="minorHAnsi" w:hAnsiTheme="minorHAnsi" w:cs="Times New Roman"/>
+          <w:sz w:val="20"/>
+          <w:szCs w:val="20"/>
+        </w:rPr>
+        <w:t xml:space="preserve">     </w:t>
+      </w:r>
+      <w:r>
+        <w:rPr>
+          <w:rFonts w:asciiTheme="minorHAnsi" w:hAnsiTheme="minorHAnsi" w:cs="Times New Roman"/>
+          <w:sz w:val="20"/>
+          <w:szCs w:val="20"/>
+        </w:rPr>
+        <w:t xml:space="preserve"> Feb 2011 – Dec 2012</w:t>
+      </w:r>
+    </w:p>
+    <w:p>
+      <w:pPr>
+        <w:pStyle w:val="Default"/>
+        <w:numPr>
+          <w:ilvl w:val="0"/>
+          <w:numId w:val="6"/>
+        </w:numPr>
+        <w:jc w:val="both"/>
+        <w:rPr>
+          <w:rFonts w:asciiTheme="minorHAnsi" w:hAnsiTheme="minorHAnsi" w:cs="Times New Roman"/>
+          <w:sz w:val="20"/>
+          <w:szCs w:val="20"/>
+        </w:rPr>
+      </w:pPr>
+      <w:r>
+        <w:rPr>
+          <w:rFonts w:asciiTheme="minorHAnsi" w:hAnsiTheme="minorHAnsi" w:cs="Times New Roman"/>
+          <w:sz w:val="20"/>
+          <w:szCs w:val="20"/>
+        </w:rPr>
+        <w:t>Collaborated with team members</w:t>
+      </w:r>
+      <w:r>
+        <w:rPr>
+          <w:rFonts w:asciiTheme="minorHAnsi" w:hAnsiTheme="minorHAnsi" w:cs="Times New Roman"/>
+          <w:sz w:val="20"/>
+          <w:szCs w:val="20"/>
+        </w:rPr>
+        <w:t xml:space="preserve"> and management</w:t>
+      </w:r>
+      <w:r>
+        <w:rPr>
+          <w:rFonts w:asciiTheme="minorHAnsi" w:hAnsiTheme="minorHAnsi" w:cs="Times New Roman"/>
+          <w:sz w:val="20"/>
+          <w:szCs w:val="20"/>
+        </w:rPr>
+        <w:t xml:space="preserve"> to ensure the delivery of quality food products to customers </w:t>
+      </w:r>
+      <w:r>
+        <w:rPr>
+          <w:rFonts w:asciiTheme="minorHAnsi" w:hAnsiTheme="minorHAnsi" w:cs="Times New Roman"/>
+          <w:sz w:val="20"/>
+          <w:szCs w:val="20"/>
+        </w:rPr>
+        <w:t>in a fast-paced environment.</w:t>
+      </w:r>
+    </w:p>
+    <w:p>
+      <w:pPr>
+        <w:pStyle w:val="Default"/>
+        <w:ind w:firstLine="720"/>
+        <w:jc w:val="both"/>
+        <w:rPr>
+          <w:rFonts w:asciiTheme="minorHAnsi" w:hAnsiTheme="minorHAnsi" w:cs="Times New Roman"/>
+          <w:sz w:val="20"/>
+          <w:szCs w:val="20"/>
+        </w:rPr>
+      </w:pPr>
+    </w:p>
+    <w:p>
+      <w:pPr>
+        <w:pStyle w:val="Default"/>
+        <w:ind w:left="720" w:firstLine="720"/>
+        <w:jc w:val="both"/>
+        <w:rPr>
+          <w:rFonts w:asciiTheme="minorHAnsi" w:hAnsiTheme="minorHAnsi" w:cs="Times New Roman"/>
+          <w:sz w:val="20"/>
+          <w:szCs w:val="20"/>
+        </w:rPr>
+      </w:pPr>
+      <w:r>
+        <w:rPr>
+          <w:rFonts w:asciiTheme="minorHAnsi" w:hAnsiTheme="minorHAnsi" w:cs="Times New Roman"/>
+          <w:b/>
+          <w:sz w:val="22"/>
+          <w:szCs w:val="20"/>
+        </w:rPr>
+        <w:t xml:space="preserve">Server/Cashier - </w:t>
+      </w:r>
+      <w:r>
+        <w:rPr>
+          <w:rFonts w:asciiTheme="minorHAnsi" w:hAnsiTheme="minorHAnsi" w:cs="Times New Roman"/>
+          <w:b/>
+          <w:sz w:val="22"/>
+          <w:szCs w:val="20"/>
+        </w:rPr>
+        <w:t>Rita’s Franchise Company</w:t>
+      </w:r>
+      <w:r>
+        <w:rPr>
+          <w:rFonts w:asciiTheme="minorHAnsi" w:hAnsiTheme="minorHAnsi" w:cs="Times New Roman"/>
+          <w:sz w:val="22"/>
+          <w:szCs w:val="20"/>
+        </w:rPr>
+        <w:t xml:space="preserve"> </w:t>
+      </w:r>
+      <w:r>
+        <w:rPr>
+          <w:rFonts w:asciiTheme="minorHAnsi" w:hAnsiTheme="minorHAnsi" w:cs="Times New Roman"/>
+          <w:sz w:val="20"/>
+          <w:szCs w:val="20"/>
+        </w:rPr>
+        <w:tab/>
+      </w:r>
+      <w:r>
+        <w:rPr>
+          <w:rFonts w:asciiTheme="minorHAnsi" w:hAnsiTheme="minorHAnsi" w:cs="Times New Roman"/>
+          <w:sz w:val="20"/>
+          <w:szCs w:val="20"/>
+        </w:rPr>
+        <w:tab/>
+      </w:r>
+      <w:r>
+        <w:rPr>
+          <w:rFonts w:asciiTheme="minorHAnsi" w:hAnsiTheme="minorHAnsi" w:cs="Times New Roman"/>
+          <w:sz w:val="20"/>
+          <w:szCs w:val="20"/>
+        </w:rPr>
+        <w:tab/>
+      </w:r>
+      <w:r>
+        <w:rPr>
+          <w:rFonts w:asciiTheme="minorHAnsi" w:hAnsiTheme="minorHAnsi" w:cs="Times New Roman"/>
+          <w:sz w:val="20"/>
+          <w:szCs w:val="20"/>
+        </w:rPr>
+        <w:tab/>
+        <w:t xml:space="preserve">                    </w:t>
+      </w:r>
+      <w:r>
+        <w:rPr>
+          <w:rFonts w:asciiTheme="minorHAnsi" w:hAnsiTheme="minorHAnsi" w:cs="Times New Roman"/>
+          <w:sz w:val="20"/>
+          <w:szCs w:val="20"/>
+        </w:rPr>
+        <w:t xml:space="preserve">    </w:t>
+      </w:r>
+      <w:r>
+        <w:rPr>
+          <w:rFonts w:asciiTheme="minorHAnsi" w:hAnsiTheme="minorHAnsi" w:cs="Times New Roman"/>
+          <w:sz w:val="20"/>
+          <w:szCs w:val="20"/>
+        </w:rPr>
+        <w:t>June 2010 – Nov 2010</w:t>
+      </w:r>
+    </w:p>
+    <w:p>
+      <w:pPr>
+        <w:pStyle w:val="Default"/>
+        <w:numPr>
+          <w:ilvl w:val="0"/>
+          <w:numId w:val="6"/>
+        </w:numPr>
+        <w:jc w:val="both"/>
+        <w:rPr>
+          <w:rFonts w:asciiTheme="minorHAnsi" w:hAnsiTheme="minorHAnsi" w:cs="Times New Roman"/>
+          <w:sz w:val="20"/>
+          <w:szCs w:val="20"/>
+        </w:rPr>
+      </w:pPr>
+      <w:r>
+        <w:rPr>
+          <w:rFonts w:asciiTheme="minorHAnsi" w:hAnsiTheme="minorHAnsi" w:cs="Times New Roman"/>
+          <w:sz w:val="20"/>
+          <w:szCs w:val="20"/>
+        </w:rPr>
+        <w:t>Upheld inspection of</w:t>
+      </w:r>
+      <w:r>
+        <w:rPr>
+          <w:rFonts w:asciiTheme="minorHAnsi" w:hAnsiTheme="minorHAnsi" w:cs="Times New Roman"/>
+          <w:sz w:val="20"/>
+          <w:szCs w:val="20"/>
+        </w:rPr>
+        <w:t xml:space="preserve"> </w:t>
+      </w:r>
+      <w:r>
+        <w:rPr>
+          <w:rFonts w:asciiTheme="minorHAnsi" w:hAnsiTheme="minorHAnsi" w:cs="Times New Roman"/>
+          <w:sz w:val="20"/>
+          <w:szCs w:val="20"/>
+        </w:rPr>
+        <w:t>shipments received from Rita’s Franchise Company</w:t>
+      </w:r>
+      <w:r>
+        <w:rPr>
+          <w:rFonts w:asciiTheme="minorHAnsi" w:hAnsiTheme="minorHAnsi" w:cs="Times New Roman"/>
+          <w:sz w:val="20"/>
+          <w:szCs w:val="20"/>
+        </w:rPr>
+        <w:t>.</w:t>
+      </w:r>
+    </w:p>
+    <w:p>
+      <w:pPr>
+        <w:pStyle w:val="Default"/>
+        <w:numPr>
+          <w:ilvl w:val="0"/>
+          <w:numId w:val="6"/>
+        </w:numPr>
+        <w:jc w:val="both"/>
+        <w:rPr>
+          <w:rFonts w:asciiTheme="minorHAnsi" w:hAnsiTheme="minorHAnsi" w:cs="Times New Roman"/>
+          <w:sz w:val="20"/>
+          <w:szCs w:val="20"/>
+        </w:rPr>
+      </w:pPr>
+      <w:r>
+        <w:rPr>
+          <w:rFonts w:asciiTheme="minorHAnsi" w:hAnsiTheme="minorHAnsi" w:cs="Times New Roman"/>
+          <w:sz w:val="20"/>
+          <w:szCs w:val="20"/>
+        </w:rPr>
+        <w:t>Delivered</w:t>
+      </w:r>
+      <w:r>
+        <w:rPr>
+          <w:rFonts w:asciiTheme="minorHAnsi" w:hAnsiTheme="minorHAnsi" w:cs="Times New Roman"/>
+          <w:sz w:val="20"/>
+          <w:szCs w:val="20"/>
+        </w:rPr>
+        <w:t xml:space="preserve"> </w:t>
+      </w:r>
+      <w:r>
+        <w:rPr>
+          <w:rFonts w:asciiTheme="minorHAnsi" w:hAnsiTheme="minorHAnsi" w:cs="Times New Roman"/>
+          <w:sz w:val="20"/>
+          <w:szCs w:val="20"/>
+        </w:rPr>
+        <w:t xml:space="preserve">various </w:t>
+      </w:r>
+      <w:r>
+        <w:rPr>
+          <w:rFonts w:asciiTheme="minorHAnsi" w:hAnsiTheme="minorHAnsi" w:cs="Times New Roman"/>
+          <w:sz w:val="20"/>
+          <w:szCs w:val="20"/>
+        </w:rPr>
+        <w:t>product</w:t>
+      </w:r>
+      <w:r>
+        <w:rPr>
+          <w:rFonts w:asciiTheme="minorHAnsi" w:hAnsiTheme="minorHAnsi" w:cs="Times New Roman"/>
+          <w:sz w:val="20"/>
+          <w:szCs w:val="20"/>
+        </w:rPr>
+        <w:t>s</w:t>
+      </w:r>
+      <w:r>
+        <w:rPr>
+          <w:rFonts w:asciiTheme="minorHAnsi" w:hAnsiTheme="minorHAnsi" w:cs="Times New Roman"/>
+          <w:sz w:val="20"/>
+          <w:szCs w:val="20"/>
+        </w:rPr>
+        <w:t xml:space="preserve"> to customers </w:t>
+      </w:r>
+      <w:r>
+        <w:rPr>
+          <w:rFonts w:asciiTheme="minorHAnsi" w:hAnsiTheme="minorHAnsi" w:cs="Times New Roman"/>
+          <w:sz w:val="20"/>
+          <w:szCs w:val="20"/>
+        </w:rPr>
+        <w:t>that were served</w:t>
+      </w:r>
+      <w:r>
+        <w:rPr>
+          <w:rFonts w:asciiTheme="minorHAnsi" w:hAnsiTheme="minorHAnsi" w:cs="Times New Roman"/>
+          <w:sz w:val="20"/>
+          <w:szCs w:val="20"/>
+        </w:rPr>
+        <w:t xml:space="preserve"> in a clean and enjoyable environment.</w:t>
+      </w:r>
+    </w:p>
+    <w:p>
+      <w:pPr>
+        <w:pStyle w:val="Default"/>
+        <w:ind w:left="1440"/>
+        <w:jc w:val="both"/>
+        <w:rPr>
+          <w:rFonts w:asciiTheme="minorHAnsi" w:hAnsiTheme="minorHAnsi" w:cs="Times New Roman"/>
+          <w:sz w:val="20"/>
+        </w:rPr>
+      </w:pPr>
+    </w:p>
+    <w:p>
+      <w:pPr>
+        <w:spacing w:after="0" w:line="240" w:lineRule="auto"/>
+        <w:jc w:val="both"/>
         <w:rPr>
           <w:rFonts w:cs="Times New Roman"/>
           <w:b/>
@@ -481,30 +1243,86 @@
         </w:rPr>
         <w:t>Leadership</w:t>
       </w:r>
-    </w:p>
-    <w:p>
-      <w:pPr>
+      <w:r>
+        <w:rPr>
+          <w:rFonts w:cs="Times New Roman"/>
+          <w:b/>
+        </w:rPr>
+        <w:tab/>
+        <w:t>Scrum Master – Project ESSIE</w:t>
+      </w:r>
+    </w:p>
+    <w:p>
+      <w:pPr>
+        <w:pStyle w:val="ListParagraph"/>
+        <w:numPr>
+          <w:ilvl w:val="0"/>
+          <w:numId w:val="5"/>
+        </w:numPr>
         <w:spacing w:after="0" w:line="240" w:lineRule="auto"/>
-        <w:rPr>
-          <w:rFonts w:cs="Times New Roman"/>
-        </w:rPr>
-      </w:pPr>
-    </w:p>
-    <w:p>
-      <w:pPr>
+        <w:jc w:val="both"/>
+        <w:rPr>
+          <w:rFonts w:cs="Times New Roman"/>
+          <w:b/>
+          <w:sz w:val="20"/>
+        </w:rPr>
+      </w:pPr>
+      <w:r>
+        <w:rPr>
+          <w:rFonts w:cs="Times New Roman"/>
+          <w:sz w:val="20"/>
+        </w:rPr>
+        <w:t>Directed team members in the production of individual features implemented within the project and collaborated on solutions to get the best output.</w:t>
+      </w:r>
+    </w:p>
+    <w:p>
+      <w:pPr>
+        <w:pStyle w:val="ListParagraph"/>
+        <w:numPr>
+          <w:ilvl w:val="0"/>
+          <w:numId w:val="5"/>
+        </w:numPr>
         <w:spacing w:after="0" w:line="240" w:lineRule="auto"/>
+        <w:jc w:val="both"/>
+        <w:rPr>
+          <w:rFonts w:cs="Times New Roman"/>
+          <w:b/>
+          <w:sz w:val="20"/>
+        </w:rPr>
+      </w:pPr>
+      <w:r>
+        <w:rPr>
+          <w:rFonts w:cs="Times New Roman"/>
+          <w:sz w:val="20"/>
+        </w:rPr>
+        <w:t>Managed GitHub repository, reviewed, and modified code as needed to ensure a clean and well documented code structure.</w:t>
+      </w:r>
+    </w:p>
+    <w:p>
+      <w:pPr>
+        <w:spacing w:after="0" w:line="240" w:lineRule="auto"/>
+        <w:jc w:val="both"/>
+        <w:rPr>
+          <w:rFonts w:cs="Times New Roman"/>
+        </w:rPr>
+      </w:pPr>
+    </w:p>
+    <w:p>
+      <w:pPr>
+        <w:spacing w:after="0" w:line="240" w:lineRule="auto"/>
+        <w:jc w:val="both"/>
         <w:rPr>
           <w:rFonts w:cs="Times New Roman"/>
         </w:rPr>
       </w:pPr>
     </w:p>
     <w:sectPr>
-      <w:headerReference w:type="even" r:id="rId7"/>
-      <w:headerReference w:type="default" r:id="rId8"/>
-      <w:footerReference w:type="even" r:id="rId9"/>
-      <w:footerReference w:type="default" r:id="rId10"/>
-      <w:headerReference w:type="first" r:id="rId11"/>
-      <w:footerReference w:type="first" r:id="rId12"/>
+      <w:headerReference w:type="even" r:id="rId8"/>
+      <w:headerReference w:type="default" r:id="rId9"/>
+      <w:footerReference w:type="even" r:id="rId10"/>
+      <w:footerReference w:type="default" r:id="rId11"/>
+      <w:headerReference w:type="first" r:id="rId12"/>
+      <w:footerReference w:type="first" r:id="rId13"/>
       <w:pgSz w:w="12240" w:h="15840"/>
       <w:pgMar w:top="720" w:right="720" w:bottom="720" w:left="720" w:header="720" w:footer="720" w:gutter="0"/>
       <w:cols w:space="720"/>
@@ -680,8 +1498,6 @@
       <w:pStyle w:val="Default"/>
       <w:jc w:val="center"/>
     </w:pPr>
-    <w:bookmarkStart w:id="0" w:name="_GoBack"/>
-    <w:bookmarkEnd w:id="0"/>
     <w:r>
       <w:rPr>
         <w:rFonts w:asciiTheme="minorHAnsi" w:hAnsiTheme="minorHAnsi" w:cs="Times New Roman"/>
@@ -708,6 +1524,345 @@
 <file path=word/numbering.xml><?xml version="1.0" encoding="utf-8"?>
 <w:numbering xmlns:wpc="http://schemas.microsoft.com/office/word/2010/wordprocessingCanvas" xmlns:mc="http://schemas.openxmlformats.org/markup-compatibility/2006" xmlns:o="urn:schemas-microsoft-com:office:office" xmlns:r="http://schemas.openxmlformats.org/officeDocument/2006/relationships" xmlns:m="http://schemas.openxmlformats.org/officeDocument/2006/math" xmlns:v="urn:schemas-microsoft-com:vml" xmlns:wp14="http://schemas.microsoft.com/office/word/2010/wordprocessingDrawing" xmlns:wp="http://schemas.openxmlformats.org/drawingml/2006/wordprocessingDrawing" xmlns:w10="urn:schemas-microsoft-com:office:word" xmlns:w="http://schemas.openxmlformats.org/wordprocessingml/2006/main" xmlns:w14="http://schemas.microsoft.com/office/word/2010/wordml" xmlns:w15="http://schemas.microsoft.com/office/word/2012/wordml" xmlns:wpg="http://schemas.microsoft.com/office/word/2010/wordprocessingGroup" xmlns:wpi="http://schemas.microsoft.com/office/word/2010/wordprocessingInk" xmlns:wne="http://schemas.microsoft.com/office/word/2006/wordml" xmlns:wps="http://schemas.microsoft.com/office/word/2010/wordprocessingShape" mc:Ignorable="w14 w15 wp14">
   <w:abstractNum w:abstractNumId="0" w15:restartNumberingAfterBreak="0">
+    <w:nsid w:val="14E37B42"/>
+    <w:multiLevelType w:val="hybridMultilevel"/>
+    <w:tmpl w:val="EB7233A8"/>
+    <w:lvl w:ilvl="0" w:tplc="04090001">
+      <w:start w:val="1"/>
+      <w:numFmt w:val="bullet"/>
+      <w:lvlText w:val=""/>
+      <w:lvlJc w:val="left"/>
+      <w:pPr>
+        <w:ind w:left="1800" w:hanging="360"/>
+      </w:pPr>
+      <w:rPr>
+        <w:rFonts w:ascii="Symbol" w:hAnsi="Symbol" w:hint="default"/>
+      </w:rPr>
+    </w:lvl>
+    <w:lvl w:ilvl="1" w:tplc="04090003" w:tentative="1">
+      <w:start w:val="1"/>
+      <w:numFmt w:val="bullet"/>
+      <w:lvlText w:val="o"/>
+      <w:lvlJc w:val="left"/>
+      <w:pPr>
+        <w:ind w:left="2520" w:hanging="360"/>
+      </w:pPr>
+      <w:rPr>
+        <w:rFonts w:ascii="Courier New" w:hAnsi="Courier New" w:cs="Courier New" w:hint="default"/>
+      </w:rPr>
+    </w:lvl>
+    <w:lvl w:ilvl="2" w:tplc="04090005" w:tentative="1">
+      <w:start w:val="1"/>
+      <w:numFmt w:val="bullet"/>
+      <w:lvlText w:val=""/>
+      <w:lvlJc w:val="left"/>
+      <w:pPr>
+        <w:ind w:left="3240" w:hanging="360"/>
+      </w:pPr>
+      <w:rPr>
+        <w:rFonts w:ascii="Wingdings" w:hAnsi="Wingdings" w:hint="default"/>
+      </w:rPr>
+    </w:lvl>
+    <w:lvl w:ilvl="3" w:tplc="04090001" w:tentative="1">
+      <w:start w:val="1"/>
+      <w:numFmt w:val="bullet"/>
+      <w:lvlText w:val=""/>
+      <w:lvlJc w:val="left"/>
+      <w:pPr>
+        <w:ind w:left="3960" w:hanging="360"/>
+      </w:pPr>
+      <w:rPr>
+        <w:rFonts w:ascii="Symbol" w:hAnsi="Symbol" w:hint="default"/>
+      </w:rPr>
+    </w:lvl>
+    <w:lvl w:ilvl="4" w:tplc="04090003" w:tentative="1">
+      <w:start w:val="1"/>
+      <w:numFmt w:val="bullet"/>
+      <w:lvlText w:val="o"/>
+      <w:lvlJc w:val="left"/>
+      <w:pPr>
+        <w:ind w:left="4680" w:hanging="360"/>
+      </w:pPr>
+      <w:rPr>
+        <w:rFonts w:ascii="Courier New" w:hAnsi="Courier New" w:cs="Courier New" w:hint="default"/>
+      </w:rPr>
+    </w:lvl>
+    <w:lvl w:ilvl="5" w:tplc="04090005" w:tentative="1">
+      <w:start w:val="1"/>
+      <w:numFmt w:val="bullet"/>
+      <w:lvlText w:val=""/>
+      <w:lvlJc w:val="left"/>
+      <w:pPr>
+        <w:ind w:left="5400" w:hanging="360"/>
+      </w:pPr>
+      <w:rPr>
+        <w:rFonts w:ascii="Wingdings" w:hAnsi="Wingdings" w:hint="default"/>
+      </w:rPr>
+    </w:lvl>
+    <w:lvl w:ilvl="6" w:tplc="04090001" w:tentative="1">
+      <w:start w:val="1"/>
+      <w:numFmt w:val="bullet"/>
+      <w:lvlText w:val=""/>
+      <w:lvlJc w:val="left"/>
+      <w:pPr>
+        <w:ind w:left="6120" w:hanging="360"/>
+      </w:pPr>
+      <w:rPr>
+        <w:rFonts w:ascii="Symbol" w:hAnsi="Symbol" w:hint="default"/>
+      </w:rPr>
+    </w:lvl>
+    <w:lvl w:ilvl="7" w:tplc="04090003" w:tentative="1">
+      <w:start w:val="1"/>
+      <w:numFmt w:val="bullet"/>
+      <w:lvlText w:val="o"/>
+      <w:lvlJc w:val="left"/>
+      <w:pPr>
+        <w:ind w:left="6840" w:hanging="360"/>
+      </w:pPr>
+      <w:rPr>
+        <w:rFonts w:ascii="Courier New" w:hAnsi="Courier New" w:cs="Courier New" w:hint="default"/>
+      </w:rPr>
+    </w:lvl>
+    <w:lvl w:ilvl="8" w:tplc="04090005" w:tentative="1">
+      <w:start w:val="1"/>
+      <w:numFmt w:val="bullet"/>
+      <w:lvlText w:val=""/>
+      <w:lvlJc w:val="left"/>
+      <w:pPr>
+        <w:ind w:left="7560" w:hanging="360"/>
+      </w:pPr>
+      <w:rPr>
+        <w:rFonts w:ascii="Wingdings" w:hAnsi="Wingdings" w:hint="default"/>
+      </w:rPr>
+    </w:lvl>
+  </w:abstractNum>
+  <w:abstractNum w:abstractNumId="1" w15:restartNumberingAfterBreak="0">
+    <w:nsid w:val="17C35AF5"/>
+    <w:multiLevelType w:val="hybridMultilevel"/>
+    <w:tmpl w:val="EC3096BA"/>
+    <w:lvl w:ilvl="0" w:tplc="04090001">
+      <w:start w:val="1"/>
+      <w:numFmt w:val="bullet"/>
+      <w:lvlText w:val=""/>
+      <w:lvlJc w:val="left"/>
+      <w:pPr>
+        <w:ind w:left="1800" w:hanging="360"/>
+      </w:pPr>
+      <w:rPr>
+        <w:rFonts w:ascii="Symbol" w:hAnsi="Symbol" w:hint="default"/>
+      </w:rPr>
+    </w:lvl>
+    <w:lvl w:ilvl="1" w:tplc="04090003">
+      <w:start w:val="1"/>
+      <w:numFmt w:val="bullet"/>
+      <w:lvlText w:val="o"/>
+      <w:lvlJc w:val="left"/>
+      <w:pPr>
+        <w:ind w:left="2520" w:hanging="360"/>
+      </w:pPr>
+      <w:rPr>
+        <w:rFonts w:ascii="Courier New" w:hAnsi="Courier New" w:cs="Courier New" w:hint="default"/>
+      </w:rPr>
+    </w:lvl>
+    <w:lvl w:ilvl="2" w:tplc="04090005" w:tentative="1">
+      <w:start w:val="1"/>
+      <w:numFmt w:val="bullet"/>
+      <w:lvlText w:val=""/>
+      <w:lvlJc w:val="left"/>
+      <w:pPr>
+        <w:ind w:left="3240" w:hanging="360"/>
+      </w:pPr>
+      <w:rPr>
+        <w:rFonts w:ascii="Wingdings" w:hAnsi="Wingdings" w:hint="default"/>
+      </w:rPr>
+    </w:lvl>
+    <w:lvl w:ilvl="3" w:tplc="04090001" w:tentative="1">
+      <w:start w:val="1"/>
+      <w:numFmt w:val="bullet"/>
+      <w:lvlText w:val=""/>
+      <w:lvlJc w:val="left"/>
+      <w:pPr>
+        <w:ind w:left="3960" w:hanging="360"/>
+      </w:pPr>
+      <w:rPr>
+        <w:rFonts w:ascii="Symbol" w:hAnsi="Symbol" w:hint="default"/>
+      </w:rPr>
+    </w:lvl>
+    <w:lvl w:ilvl="4" w:tplc="04090003" w:tentative="1">
+      <w:start w:val="1"/>
+      <w:numFmt w:val="bullet"/>
+      <w:lvlText w:val="o"/>
+      <w:lvlJc w:val="left"/>
+      <w:pPr>
+        <w:ind w:left="4680" w:hanging="360"/>
+      </w:pPr>
+      <w:rPr>
+        <w:rFonts w:ascii="Courier New" w:hAnsi="Courier New" w:cs="Courier New" w:hint="default"/>
+      </w:rPr>
+    </w:lvl>
+    <w:lvl w:ilvl="5" w:tplc="04090005" w:tentative="1">
+      <w:start w:val="1"/>
+      <w:numFmt w:val="bullet"/>
+      <w:lvlText w:val=""/>
+      <w:lvlJc w:val="left"/>
+      <w:pPr>
+        <w:ind w:left="5400" w:hanging="360"/>
+      </w:pPr>
+      <w:rPr>
+        <w:rFonts w:ascii="Wingdings" w:hAnsi="Wingdings" w:hint="default"/>
+      </w:rPr>
+    </w:lvl>
+    <w:lvl w:ilvl="6" w:tplc="04090001" w:tentative="1">
+      <w:start w:val="1"/>
+      <w:numFmt w:val="bullet"/>
+      <w:lvlText w:val=""/>
+      <w:lvlJc w:val="left"/>
+      <w:pPr>
+        <w:ind w:left="6120" w:hanging="360"/>
+      </w:pPr>
+      <w:rPr>
+        <w:rFonts w:ascii="Symbol" w:hAnsi="Symbol" w:hint="default"/>
+      </w:rPr>
+    </w:lvl>
+    <w:lvl w:ilvl="7" w:tplc="04090003" w:tentative="1">
+      <w:start w:val="1"/>
+      <w:numFmt w:val="bullet"/>
+      <w:lvlText w:val="o"/>
+      <w:lvlJc w:val="left"/>
+      <w:pPr>
+        <w:ind w:left="6840" w:hanging="360"/>
+      </w:pPr>
+      <w:rPr>
+        <w:rFonts w:ascii="Courier New" w:hAnsi="Courier New" w:cs="Courier New" w:hint="default"/>
+      </w:rPr>
+    </w:lvl>
+    <w:lvl w:ilvl="8" w:tplc="04090005" w:tentative="1">
+      <w:start w:val="1"/>
+      <w:numFmt w:val="bullet"/>
+      <w:lvlText w:val=""/>
+      <w:lvlJc w:val="left"/>
+      <w:pPr>
+        <w:ind w:left="7560" w:hanging="360"/>
+      </w:pPr>
+      <w:rPr>
+        <w:rFonts w:ascii="Wingdings" w:hAnsi="Wingdings" w:hint="default"/>
+      </w:rPr>
+    </w:lvl>
+  </w:abstractNum>
+  <w:abstractNum w:abstractNumId="2" w15:restartNumberingAfterBreak="0">
+    <w:nsid w:val="2DEB5893"/>
+    <w:multiLevelType w:val="hybridMultilevel"/>
+    <w:tmpl w:val="A7027BC8"/>
+    <w:lvl w:ilvl="0" w:tplc="04090001">
+      <w:start w:val="1"/>
+      <w:numFmt w:val="bullet"/>
+      <w:lvlText w:val=""/>
+      <w:lvlJc w:val="left"/>
+      <w:pPr>
+        <w:ind w:left="1800" w:hanging="360"/>
+      </w:pPr>
+      <w:rPr>
+        <w:rFonts w:ascii="Symbol" w:hAnsi="Symbol" w:hint="default"/>
+      </w:rPr>
+    </w:lvl>
+    <w:lvl w:ilvl="1" w:tplc="04090003" w:tentative="1">
+      <w:start w:val="1"/>
+      <w:numFmt w:val="bullet"/>
+      <w:lvlText w:val="o"/>
+      <w:lvlJc w:val="left"/>
+      <w:pPr>
+        <w:ind w:left="2520" w:hanging="360"/>
+      </w:pPr>
+      <w:rPr>
+        <w:rFonts w:ascii="Courier New" w:hAnsi="Courier New" w:cs="Courier New" w:hint="default"/>
+      </w:rPr>
+    </w:lvl>
+    <w:lvl w:ilvl="2" w:tplc="04090005" w:tentative="1">
+      <w:start w:val="1"/>
+      <w:numFmt w:val="bullet"/>
+      <w:lvlText w:val=""/>
+      <w:lvlJc w:val="left"/>
+      <w:pPr>
+        <w:ind w:left="3240" w:hanging="360"/>
+      </w:pPr>
+      <w:rPr>
+        <w:rFonts w:ascii="Wingdings" w:hAnsi="Wingdings" w:hint="default"/>
+      </w:rPr>
+    </w:lvl>
+    <w:lvl w:ilvl="3" w:tplc="04090001" w:tentative="1">
+      <w:start w:val="1"/>
+      <w:numFmt w:val="bullet"/>
+      <w:lvlText w:val=""/>
+      <w:lvlJc w:val="left"/>
+      <w:pPr>
+        <w:ind w:left="3960" w:hanging="360"/>
+      </w:pPr>
+      <w:rPr>
+        <w:rFonts w:ascii="Symbol" w:hAnsi="Symbol" w:hint="default"/>
+      </w:rPr>
+    </w:lvl>
+    <w:lvl w:ilvl="4" w:tplc="04090003" w:tentative="1">
+      <w:start w:val="1"/>
+      <w:numFmt w:val="bullet"/>
+      <w:lvlText w:val="o"/>
+      <w:lvlJc w:val="left"/>
+      <w:pPr>
+        <w:ind w:left="4680" w:hanging="360"/>
+      </w:pPr>
+      <w:rPr>
+        <w:rFonts w:ascii="Courier New" w:hAnsi="Courier New" w:cs="Courier New" w:hint="default"/>
+      </w:rPr>
+    </w:lvl>
+    <w:lvl w:ilvl="5" w:tplc="04090005" w:tentative="1">
+      <w:start w:val="1"/>
+      <w:numFmt w:val="bullet"/>
+      <w:lvlText w:val=""/>
+      <w:lvlJc w:val="left"/>
+      <w:pPr>
+        <w:ind w:left="5400" w:hanging="360"/>
+      </w:pPr>
+      <w:rPr>
+        <w:rFonts w:ascii="Wingdings" w:hAnsi="Wingdings" w:hint="default"/>
+      </w:rPr>
+    </w:lvl>
+    <w:lvl w:ilvl="6" w:tplc="04090001" w:tentative="1">
+      <w:start w:val="1"/>
+      <w:numFmt w:val="bullet"/>
+      <w:lvlText w:val=""/>
+      <w:lvlJc w:val="left"/>
+      <w:pPr>
+        <w:ind w:left="6120" w:hanging="360"/>
+      </w:pPr>
+      <w:rPr>
+        <w:rFonts w:ascii="Symbol" w:hAnsi="Symbol" w:hint="default"/>
+      </w:rPr>
+    </w:lvl>
+    <w:lvl w:ilvl="7" w:tplc="04090003" w:tentative="1">
+      <w:start w:val="1"/>
+      <w:numFmt w:val="bullet"/>
+      <w:lvlText w:val="o"/>
+      <w:lvlJc w:val="left"/>
+      <w:pPr>
+        <w:ind w:left="6840" w:hanging="360"/>
+      </w:pPr>
+      <w:rPr>
+        <w:rFonts w:ascii="Courier New" w:hAnsi="Courier New" w:cs="Courier New" w:hint="default"/>
+      </w:rPr>
+    </w:lvl>
+    <w:lvl w:ilvl="8" w:tplc="04090005" w:tentative="1">
+      <w:start w:val="1"/>
+      <w:numFmt w:val="bullet"/>
+      <w:lvlText w:val=""/>
+      <w:lvlJc w:val="left"/>
+      <w:pPr>
+        <w:ind w:left="7560" w:hanging="360"/>
+      </w:pPr>
+      <w:rPr>
+        <w:rFonts w:ascii="Wingdings" w:hAnsi="Wingdings" w:hint="default"/>
+      </w:rPr>
+    </w:lvl>
+  </w:abstractNum>
+  <w:abstractNum w:abstractNumId="3" w15:restartNumberingAfterBreak="0">
     <w:nsid w:val="33D24DDE"/>
     <w:multiLevelType w:val="hybridMultilevel"/>
     <w:tmpl w:val="01824486"/>
@@ -820,8 +1975,249 @@
       </w:rPr>
     </w:lvl>
   </w:abstractNum>
+  <w:abstractNum w:abstractNumId="4" w15:restartNumberingAfterBreak="0">
+    <w:nsid w:val="493B12E3"/>
+    <w:multiLevelType w:val="hybridMultilevel"/>
+    <w:tmpl w:val="63042810"/>
+    <w:lvl w:ilvl="0" w:tplc="04090001">
+      <w:start w:val="1"/>
+      <w:numFmt w:val="bullet"/>
+      <w:lvlText w:val=""/>
+      <w:lvlJc w:val="left"/>
+      <w:pPr>
+        <w:ind w:left="2160" w:hanging="360"/>
+      </w:pPr>
+      <w:rPr>
+        <w:rFonts w:ascii="Symbol" w:hAnsi="Symbol" w:hint="default"/>
+      </w:rPr>
+    </w:lvl>
+    <w:lvl w:ilvl="1" w:tplc="04090003" w:tentative="1">
+      <w:start w:val="1"/>
+      <w:numFmt w:val="bullet"/>
+      <w:lvlText w:val="o"/>
+      <w:lvlJc w:val="left"/>
+      <w:pPr>
+        <w:ind w:left="2880" w:hanging="360"/>
+      </w:pPr>
+      <w:rPr>
+        <w:rFonts w:ascii="Courier New" w:hAnsi="Courier New" w:cs="Courier New" w:hint="default"/>
+      </w:rPr>
+    </w:lvl>
+    <w:lvl w:ilvl="2" w:tplc="04090005" w:tentative="1">
+      <w:start w:val="1"/>
+      <w:numFmt w:val="bullet"/>
+      <w:lvlText w:val=""/>
+      <w:lvlJc w:val="left"/>
+      <w:pPr>
+        <w:ind w:left="3600" w:hanging="360"/>
+      </w:pPr>
+      <w:rPr>
+        <w:rFonts w:ascii="Wingdings" w:hAnsi="Wingdings" w:hint="default"/>
+      </w:rPr>
+    </w:lvl>
+    <w:lvl w:ilvl="3" w:tplc="04090001" w:tentative="1">
+      <w:start w:val="1"/>
+      <w:numFmt w:val="bullet"/>
+      <w:lvlText w:val=""/>
+      <w:lvlJc w:val="left"/>
+      <w:pPr>
+        <w:ind w:left="4320" w:hanging="360"/>
+      </w:pPr>
+      <w:rPr>
+        <w:rFonts w:ascii="Symbol" w:hAnsi="Symbol" w:hint="default"/>
+      </w:rPr>
+    </w:lvl>
+    <w:lvl w:ilvl="4" w:tplc="04090003" w:tentative="1">
+      <w:start w:val="1"/>
+      <w:numFmt w:val="bullet"/>
+      <w:lvlText w:val="o"/>
+      <w:lvlJc w:val="left"/>
+      <w:pPr>
+        <w:ind w:left="5040" w:hanging="360"/>
+      </w:pPr>
+      <w:rPr>
+        <w:rFonts w:ascii="Courier New" w:hAnsi="Courier New" w:cs="Courier New" w:hint="default"/>
+      </w:rPr>
+    </w:lvl>
+    <w:lvl w:ilvl="5" w:tplc="04090005" w:tentative="1">
+      <w:start w:val="1"/>
+      <w:numFmt w:val="bullet"/>
+      <w:lvlText w:val=""/>
+      <w:lvlJc w:val="left"/>
+      <w:pPr>
+        <w:ind w:left="5760" w:hanging="360"/>
+      </w:pPr>
+      <w:rPr>
+        <w:rFonts w:ascii="Wingdings" w:hAnsi="Wingdings" w:hint="default"/>
+      </w:rPr>
+    </w:lvl>
+    <w:lvl w:ilvl="6" w:tplc="04090001" w:tentative="1">
+      <w:start w:val="1"/>
+      <w:numFmt w:val="bullet"/>
+      <w:lvlText w:val=""/>
+      <w:lvlJc w:val="left"/>
+      <w:pPr>
+        <w:ind w:left="6480" w:hanging="360"/>
+      </w:pPr>
+      <w:rPr>
+        <w:rFonts w:ascii="Symbol" w:hAnsi="Symbol" w:hint="default"/>
+      </w:rPr>
+    </w:lvl>
+    <w:lvl w:ilvl="7" w:tplc="04090003" w:tentative="1">
+      <w:start w:val="1"/>
+      <w:numFmt w:val="bullet"/>
+      <w:lvlText w:val="o"/>
+      <w:lvlJc w:val="left"/>
+      <w:pPr>
+        <w:ind w:left="7200" w:hanging="360"/>
+      </w:pPr>
+      <w:rPr>
+        <w:rFonts w:ascii="Courier New" w:hAnsi="Courier New" w:cs="Courier New" w:hint="default"/>
+      </w:rPr>
+    </w:lvl>
+    <w:lvl w:ilvl="8" w:tplc="04090005" w:tentative="1">
+      <w:start w:val="1"/>
+      <w:numFmt w:val="bullet"/>
+      <w:lvlText w:val=""/>
+      <w:lvlJc w:val="left"/>
+      <w:pPr>
+        <w:ind w:left="7920" w:hanging="360"/>
+      </w:pPr>
+      <w:rPr>
+        <w:rFonts w:ascii="Wingdings" w:hAnsi="Wingdings" w:hint="default"/>
+      </w:rPr>
+    </w:lvl>
+  </w:abstractNum>
+  <w:abstractNum w:abstractNumId="5" w15:restartNumberingAfterBreak="0">
+    <w:nsid w:val="54290005"/>
+    <w:multiLevelType w:val="hybridMultilevel"/>
+    <w:tmpl w:val="E2187198"/>
+    <w:lvl w:ilvl="0" w:tplc="04090001">
+      <w:start w:val="1"/>
+      <w:numFmt w:val="bullet"/>
+      <w:lvlText w:val=""/>
+      <w:lvlJc w:val="left"/>
+      <w:pPr>
+        <w:ind w:left="1800" w:hanging="360"/>
+      </w:pPr>
+      <w:rPr>
+        <w:rFonts w:ascii="Symbol" w:hAnsi="Symbol" w:hint="default"/>
+      </w:rPr>
+    </w:lvl>
+    <w:lvl w:ilvl="1" w:tplc="04090003" w:tentative="1">
+      <w:start w:val="1"/>
+      <w:numFmt w:val="bullet"/>
+      <w:lvlText w:val="o"/>
+      <w:lvlJc w:val="left"/>
+      <w:pPr>
+        <w:ind w:left="2520" w:hanging="360"/>
+      </w:pPr>
+      <w:rPr>
+        <w:rFonts w:ascii="Courier New" w:hAnsi="Courier New" w:cs="Courier New" w:hint="default"/>
+      </w:rPr>
+    </w:lvl>
+    <w:lvl w:ilvl="2" w:tplc="04090005" w:tentative="1">
+      <w:start w:val="1"/>
+      <w:numFmt w:val="bullet"/>
+      <w:lvlText w:val=""/>
+      <w:lvlJc w:val="left"/>
+      <w:pPr>
+        <w:ind w:left="3240" w:hanging="360"/>
+      </w:pPr>
+      <w:rPr>
+        <w:rFonts w:ascii="Wingdings" w:hAnsi="Wingdings" w:hint="default"/>
+      </w:rPr>
+    </w:lvl>
+    <w:lvl w:ilvl="3" w:tplc="04090001" w:tentative="1">
+      <w:start w:val="1"/>
+      <w:numFmt w:val="bullet"/>
+      <w:lvlText w:val=""/>
+      <w:lvlJc w:val="left"/>
+      <w:pPr>
+        <w:ind w:left="3960" w:hanging="360"/>
+      </w:pPr>
+      <w:rPr>
+        <w:rFonts w:ascii="Symbol" w:hAnsi="Symbol" w:hint="default"/>
+      </w:rPr>
+    </w:lvl>
+    <w:lvl w:ilvl="4" w:tplc="04090003" w:tentative="1">
+      <w:start w:val="1"/>
+      <w:numFmt w:val="bullet"/>
+      <w:lvlText w:val="o"/>
+      <w:lvlJc w:val="left"/>
+      <w:pPr>
+        <w:ind w:left="4680" w:hanging="360"/>
+      </w:pPr>
+      <w:rPr>
+        <w:rFonts w:ascii="Courier New" w:hAnsi="Courier New" w:cs="Courier New" w:hint="default"/>
+      </w:rPr>
+    </w:lvl>
+    <w:lvl w:ilvl="5" w:tplc="04090005" w:tentative="1">
+      <w:start w:val="1"/>
+      <w:numFmt w:val="bullet"/>
+      <w:lvlText w:val=""/>
+      <w:lvlJc w:val="left"/>
+      <w:pPr>
+        <w:ind w:left="5400" w:hanging="360"/>
+      </w:pPr>
+      <w:rPr>
+        <w:rFonts w:ascii="Wingdings" w:hAnsi="Wingdings" w:hint="default"/>
+      </w:rPr>
+    </w:lvl>
+    <w:lvl w:ilvl="6" w:tplc="04090001" w:tentative="1">
+      <w:start w:val="1"/>
+      <w:numFmt w:val="bullet"/>
+      <w:lvlText w:val=""/>
+      <w:lvlJc w:val="left"/>
+      <w:pPr>
+        <w:ind w:left="6120" w:hanging="360"/>
+      </w:pPr>
+      <w:rPr>
+        <w:rFonts w:ascii="Symbol" w:hAnsi="Symbol" w:hint="default"/>
+      </w:rPr>
+    </w:lvl>
+    <w:lvl w:ilvl="7" w:tplc="04090003" w:tentative="1">
+      <w:start w:val="1"/>
+      <w:numFmt w:val="bullet"/>
+      <w:lvlText w:val="o"/>
+      <w:lvlJc w:val="left"/>
+      <w:pPr>
+        <w:ind w:left="6840" w:hanging="360"/>
+      </w:pPr>
+      <w:rPr>
+        <w:rFonts w:ascii="Courier New" w:hAnsi="Courier New" w:cs="Courier New" w:hint="default"/>
+      </w:rPr>
+    </w:lvl>
+    <w:lvl w:ilvl="8" w:tplc="04090005" w:tentative="1">
+      <w:start w:val="1"/>
+      <w:numFmt w:val="bullet"/>
+      <w:lvlText w:val=""/>
+      <w:lvlJc w:val="left"/>
+      <w:pPr>
+        <w:ind w:left="7560" w:hanging="360"/>
+      </w:pPr>
+      <w:rPr>
+        <w:rFonts w:ascii="Wingdings" w:hAnsi="Wingdings" w:hint="default"/>
+      </w:rPr>
+    </w:lvl>
+  </w:abstractNum>
   <w:num w:numId="1">
+    <w:abstractNumId w:val="3"/>
+  </w:num>
+  <w:num w:numId="2">
+    <w:abstractNumId w:val="4"/>
+  </w:num>
+  <w:num w:numId="3">
     <w:abstractNumId w:val="0"/>
+  </w:num>
+  <w:num w:numId="4">
+    <w:abstractNumId w:val="2"/>
+  </w:num>
+  <w:num w:numId="5">
+    <w:abstractNumId w:val="5"/>
+  </w:num>
+  <w:num w:numId="6">
+    <w:abstractNumId w:val="1"/>
   </w:num>
 </w:numbering>
 </file>
@@ -1591,4 +2987,16 @@
     </a:ext>
   </a:extLst>
 </a:theme>
+</file>
+
+<file path=customXml/item1.xml><?xml version="1.0" encoding="utf-8"?>
+<b:Sources xmlns:b="http://schemas.openxmlformats.org/officeDocument/2006/bibliography" xmlns="http://schemas.openxmlformats.org/officeDocument/2006/bibliography" SelectedStyle="\APASixthEditionOfficeOnline.xsl" StyleName="APA" Version="6"/>
+</file>
+
+<file path=customXml/itemProps1.xml><?xml version="1.0" encoding="utf-8"?>
+<ds:datastoreItem xmlns:ds="http://schemas.openxmlformats.org/officeDocument/2006/customXml" ds:itemID="{072A584D-AB71-4CEB-84BD-165FFF70C085}">
+  <ds:schemaRefs>
+    <ds:schemaRef ds:uri="http://schemas.openxmlformats.org/officeDocument/2006/bibliography"/>
+  </ds:schemaRefs>
+</ds:datastoreItem>
 </file>
</xml_diff>

<commit_message>
modified resume a bit
</commit_message>
<xml_diff>
--- a/j_thomas_resume.docx
+++ b/j_thomas_resume.docx
@@ -72,13 +72,7 @@
         <w:rPr>
           <w:rFonts w:cs="Times New Roman"/>
         </w:rPr>
-        <w:t xml:space="preserve">I look to hold a position in which I will be challenged and </w:t>
-      </w:r>
-      <w:r>
-        <w:rPr>
-          <w:rFonts w:cs="Times New Roman"/>
-        </w:rPr>
-        <w:t xml:space="preserve">will grow as an individual. </w:t>
+        <w:t xml:space="preserve">I look to hold a position in which I will be challenged and will grow as an individual. </w:t>
       </w:r>
       <w:r>
         <w:rPr>
@@ -300,25 +294,7 @@
           <w:sz w:val="20"/>
           <w:szCs w:val="20"/>
         </w:rPr>
-        <w:t xml:space="preserve">, </w:t>
-      </w:r>
-      <w:proofErr w:type="spellStart"/>
-      <w:r>
-        <w:rPr>
-          <w:rFonts w:cs="Times New Roman"/>
-          <w:sz w:val="20"/>
-          <w:szCs w:val="20"/>
-        </w:rPr>
-        <w:t>Git</w:t>
-      </w:r>
-      <w:proofErr w:type="spellEnd"/>
-      <w:r>
-        <w:rPr>
-          <w:rFonts w:cs="Times New Roman"/>
-          <w:sz w:val="20"/>
-          <w:szCs w:val="20"/>
-        </w:rPr>
-        <w:t>, Microprocessors, Linux</w:t>
+        <w:t>, Git, Microprocessors, Linux</w:t>
       </w:r>
       <w:r>
         <w:rPr>
@@ -517,21 +493,16 @@
           <w:rFonts w:cs="Times New Roman"/>
           <w:sz w:val="20"/>
         </w:rPr>
-        <w:t>for graduate students</w:t>
-      </w:r>
-      <w:r>
-        <w:rPr>
-          <w:rFonts w:cs="Times New Roman"/>
-          <w:sz w:val="20"/>
-        </w:rPr>
-        <w:t>’</w:t>
-      </w:r>
-      <w:r>
-        <w:rPr>
-          <w:rFonts w:cs="Times New Roman"/>
-          <w:sz w:val="20"/>
-        </w:rPr>
-        <w:t xml:space="preserve"> within the University of Florida’s Department of Civil and Coastal Engineering</w:t>
+        <w:t>for G</w:t>
+      </w:r>
+      <w:bookmarkStart w:id="0" w:name="_GoBack"/>
+      <w:bookmarkEnd w:id="0"/>
+      <w:r>
+        <w:rPr>
+          <w:rFonts w:cs="Times New Roman"/>
+          <w:sz w:val="20"/>
+        </w:rPr>
+        <w:t>raduate students within the University of Florida’s Department of Civil and Coastal Engineering</w:t>
       </w:r>
       <w:r>
         <w:rPr>
@@ -784,8 +755,6 @@
         </w:rPr>
         <w:t>Construed information between Engineering and Business personnel to resolve technical complications faced by clients for SpinCore products.</w:t>
       </w:r>
-      <w:bookmarkStart w:id="0" w:name="_GoBack"/>
-      <w:bookmarkEnd w:id="0"/>
     </w:p>
     <w:p>
       <w:pPr>
@@ -1021,16 +990,7 @@
           <w:sz w:val="22"/>
           <w:szCs w:val="20"/>
         </w:rPr>
-        <w:t xml:space="preserve">Server/Cashier - </w:t>
-      </w:r>
-      <w:r>
-        <w:rPr>
-          <w:rFonts w:asciiTheme="minorHAnsi" w:hAnsiTheme="minorHAnsi" w:cs="Times New Roman"/>
-          <w:b/>
-          <w:sz w:val="22"/>
-          <w:szCs w:val="20"/>
-        </w:rPr>
-        <w:t>Rita’s Franchise Company</w:t>
+        <w:t>Server/Cashier - Rita’s Franchise Company</w:t>
       </w:r>
       <w:r>
         <w:rPr>
@@ -2994,7 +2954,7 @@
 </file>
 
 <file path=customXml/itemProps1.xml><?xml version="1.0" encoding="utf-8"?>
-<ds:datastoreItem xmlns:ds="http://schemas.openxmlformats.org/officeDocument/2006/customXml" ds:itemID="{072A584D-AB71-4CEB-84BD-165FFF70C085}">
+<ds:datastoreItem xmlns:ds="http://schemas.openxmlformats.org/officeDocument/2006/customXml" ds:itemID="{8AD00912-3A5E-4EBC-97C7-120EEF2064A0}">
   <ds:schemaRefs>
     <ds:schemaRef ds:uri="http://schemas.openxmlformats.org/officeDocument/2006/bibliography"/>
   </ds:schemaRefs>

</xml_diff>

<commit_message>
modified objective for resume
</commit_message>
<xml_diff>
--- a/j_thomas_resume.docx
+++ b/j_thomas_resume.docx
@@ -54,7 +54,13 @@
         <w:rPr>
           <w:rFonts w:cs="Times New Roman"/>
         </w:rPr>
-        <w:t>I am a motivated and hard-working individual looking for a full time position with a stable and growing company that offers competitive pay and benefits for me and my family</w:t>
+        <w:t>I am a motivated and hard-working individual looking for a full time position w</w:t>
+      </w:r>
+      <w:r>
+        <w:rPr>
+          <w:rFonts w:cs="Times New Roman"/>
+        </w:rPr>
+        <w:t>ith a stable and growing company</w:t>
       </w:r>
       <w:r>
         <w:rPr>
@@ -294,7 +300,25 @@
           <w:sz w:val="20"/>
           <w:szCs w:val="20"/>
         </w:rPr>
-        <w:t>, Git, Microprocessors, Linux</w:t>
+        <w:t xml:space="preserve">, </w:t>
+      </w:r>
+      <w:proofErr w:type="spellStart"/>
+      <w:r>
+        <w:rPr>
+          <w:rFonts w:cs="Times New Roman"/>
+          <w:sz w:val="20"/>
+          <w:szCs w:val="20"/>
+        </w:rPr>
+        <w:t>Git</w:t>
+      </w:r>
+      <w:proofErr w:type="spellEnd"/>
+      <w:r>
+        <w:rPr>
+          <w:rFonts w:cs="Times New Roman"/>
+          <w:sz w:val="20"/>
+          <w:szCs w:val="20"/>
+        </w:rPr>
+        <w:t>, Microprocessors, Linux</w:t>
       </w:r>
       <w:r>
         <w:rPr>
@@ -370,7 +394,87 @@
           <w:sz w:val="20"/>
           <w:szCs w:val="20"/>
         </w:rPr>
-        <w:t>Programming 1, Programming 2, Programming in C, Circuits 1, Digital Logic, Microprocessor Applications, Electrical Junior Design, Electrical Senior Design, Sof</w:t>
+        <w:t>Programming</w:t>
+      </w:r>
+      <w:r>
+        <w:rPr>
+          <w:rFonts w:cs="Times New Roman"/>
+          <w:sz w:val="20"/>
+          <w:szCs w:val="20"/>
+        </w:rPr>
+        <w:t xml:space="preserve"> 1 &amp; 2</w:t>
+      </w:r>
+      <w:r>
+        <w:rPr>
+          <w:rFonts w:cs="Times New Roman"/>
+          <w:sz w:val="20"/>
+          <w:szCs w:val="20"/>
+        </w:rPr>
+        <w:t xml:space="preserve">, </w:t>
+      </w:r>
+      <w:r>
+        <w:rPr>
+          <w:rFonts w:cs="Times New Roman"/>
+          <w:sz w:val="20"/>
+          <w:szCs w:val="20"/>
+        </w:rPr>
+        <w:t>Intro. Software Engineering</w:t>
+      </w:r>
+      <w:r>
+        <w:rPr>
+          <w:rFonts w:cs="Times New Roman"/>
+          <w:sz w:val="20"/>
+          <w:szCs w:val="20"/>
+        </w:rPr>
+        <w:t xml:space="preserve">, </w:t>
+      </w:r>
+      <w:r>
+        <w:rPr>
+          <w:rFonts w:cs="Times New Roman"/>
+          <w:sz w:val="20"/>
+          <w:szCs w:val="20"/>
+        </w:rPr>
+        <w:t>Database Systems 1 &amp; 2,</w:t>
+      </w:r>
+      <w:r>
+        <w:rPr>
+          <w:rFonts w:cs="Times New Roman"/>
+          <w:sz w:val="20"/>
+          <w:szCs w:val="20"/>
+        </w:rPr>
+        <w:t xml:space="preserve"> </w:t>
+      </w:r>
+      <w:r>
+        <w:rPr>
+          <w:rFonts w:cs="Times New Roman"/>
+          <w:sz w:val="20"/>
+          <w:szCs w:val="20"/>
+        </w:rPr>
+        <w:t>Digital Design</w:t>
+      </w:r>
+      <w:r>
+        <w:rPr>
+          <w:rFonts w:cs="Times New Roman"/>
+          <w:sz w:val="20"/>
+          <w:szCs w:val="20"/>
+        </w:rPr>
+        <w:t>,</w:t>
+      </w:r>
+      <w:r>
+        <w:rPr>
+          <w:rFonts w:cs="Times New Roman"/>
+          <w:sz w:val="20"/>
+          <w:szCs w:val="20"/>
+        </w:rPr>
+        <w:t xml:space="preserve"> </w:t>
+      </w:r>
+      <w:r>
+        <w:rPr>
+          <w:rFonts w:cs="Times New Roman"/>
+          <w:sz w:val="20"/>
+          <w:szCs w:val="20"/>
+        </w:rPr>
+        <w:t>Circuits 1, Digital Logic, Microprocessor Applications, Electrical Junior Design, Electrical Senior Design, Sof</w:t>
       </w:r>
       <w:r>
         <w:rPr>
@@ -386,7 +490,7 @@
           <w:sz w:val="20"/>
           <w:szCs w:val="20"/>
         </w:rPr>
-        <w:t>ware Senior Design, Database Systems 1 &amp; 2, Data Structures, Digital Design, Intro. Software Engineering, Operating Systems</w:t>
+        <w:t>ware Senior Design, Data Structures,  Operating Systems</w:t>
       </w:r>
     </w:p>
     <w:p>
@@ -398,6 +502,8 @@
           <w:b/>
         </w:rPr>
       </w:pPr>
+      <w:bookmarkStart w:id="0" w:name="_GoBack"/>
+      <w:bookmarkEnd w:id="0"/>
     </w:p>
     <w:p>
       <w:pPr>
@@ -495,8 +601,6 @@
         </w:rPr>
         <w:t>for G</w:t>
       </w:r>
-      <w:bookmarkStart w:id="0" w:name="_GoBack"/>
-      <w:bookmarkEnd w:id="0"/>
       <w:r>
         <w:rPr>
           <w:rFonts w:cs="Times New Roman"/>
@@ -753,7 +857,23 @@
           <w:rFonts w:cs="Times New Roman"/>
           <w:sz w:val="20"/>
         </w:rPr>
-        <w:t>Construed information between Engineering and Business personnel to resolve technical complications faced by clients for SpinCore products.</w:t>
+        <w:t xml:space="preserve">Construed information between Engineering and Business personnel to resolve technical complications faced </w:t>
+      </w:r>
+      <w:proofErr w:type="gramStart"/>
+      <w:r>
+        <w:rPr>
+          <w:rFonts w:cs="Times New Roman"/>
+          <w:sz w:val="20"/>
+        </w:rPr>
+        <w:t>by</w:t>
+      </w:r>
+      <w:proofErr w:type="gramEnd"/>
+      <w:r>
+        <w:rPr>
+          <w:rFonts w:cs="Times New Roman"/>
+          <w:sz w:val="20"/>
+        </w:rPr>
+        <w:t xml:space="preserve"> clients for SpinCore products.</w:t>
       </w:r>
     </w:p>
     <w:p>
@@ -2954,7 +3074,7 @@
 </file>
 
 <file path=customXml/itemProps1.xml><?xml version="1.0" encoding="utf-8"?>
-<ds:datastoreItem xmlns:ds="http://schemas.openxmlformats.org/officeDocument/2006/customXml" ds:itemID="{8AD00912-3A5E-4EBC-97C7-120EEF2064A0}">
+<ds:datastoreItem xmlns:ds="http://schemas.openxmlformats.org/officeDocument/2006/customXml" ds:itemID="{7C84A6F5-F0AF-4FE6-A336-8466A2E6D5FB}">
   <ds:schemaRefs>
     <ds:schemaRef ds:uri="http://schemas.openxmlformats.org/officeDocument/2006/bibliography"/>
   </ds:schemaRefs>

</xml_diff>

<commit_message>
added qualifications section to resume
</commit_message>
<xml_diff>
--- a/j_thomas_resume.docx
+++ b/j_thomas_resume.docx
@@ -16,6 +16,7 @@
           <w:szCs w:val="20"/>
         </w:rPr>
       </w:pPr>
+      <w:bookmarkStart w:id="0" w:name="_GoBack"/>
     </w:p>
     <w:p>
       <w:pPr>
@@ -34,6 +35,172 @@
         <w:jc w:val="both"/>
         <w:rPr>
           <w:rFonts w:cs="Times New Roman"/>
+          <w:b/>
+        </w:rPr>
+      </w:pPr>
+      <w:r>
+        <w:rPr>
+          <w:rFonts w:cs="Times New Roman"/>
+          <w:b/>
+        </w:rPr>
+        <w:t>Qualifications</w:t>
+      </w:r>
+      <w:r>
+        <w:rPr>
+          <w:rFonts w:cs="Times New Roman"/>
+          <w:b/>
+        </w:rPr>
+        <w:tab/>
+      </w:r>
+    </w:p>
+    <w:p>
+      <w:pPr>
+        <w:pStyle w:val="ListParagraph"/>
+        <w:numPr>
+          <w:ilvl w:val="0"/>
+          <w:numId w:val="7"/>
+        </w:numPr>
+        <w:spacing w:after="0" w:line="240" w:lineRule="auto"/>
+        <w:jc w:val="both"/>
+        <w:rPr>
+          <w:rFonts w:cs="Times New Roman"/>
+        </w:rPr>
+      </w:pPr>
+      <w:r>
+        <w:rPr>
+          <w:rFonts w:cs="Times New Roman"/>
+        </w:rPr>
+        <w:t>Motivated and H</w:t>
+      </w:r>
+      <w:r>
+        <w:rPr>
+          <w:rFonts w:cs="Times New Roman"/>
+        </w:rPr>
+        <w:t>ardworking</w:t>
+      </w:r>
+    </w:p>
+    <w:p>
+      <w:pPr>
+        <w:pStyle w:val="ListParagraph"/>
+        <w:numPr>
+          <w:ilvl w:val="0"/>
+          <w:numId w:val="7"/>
+        </w:numPr>
+        <w:spacing w:after="0" w:line="240" w:lineRule="auto"/>
+        <w:jc w:val="both"/>
+        <w:rPr>
+          <w:rFonts w:cs="Times New Roman"/>
+        </w:rPr>
+      </w:pPr>
+      <w:r>
+        <w:rPr>
+          <w:rFonts w:cs="Times New Roman"/>
+        </w:rPr>
+        <w:t>Detail Oriented</w:t>
+      </w:r>
+    </w:p>
+    <w:p>
+      <w:pPr>
+        <w:pStyle w:val="ListParagraph"/>
+        <w:numPr>
+          <w:ilvl w:val="0"/>
+          <w:numId w:val="7"/>
+        </w:numPr>
+        <w:spacing w:after="0" w:line="240" w:lineRule="auto"/>
+        <w:jc w:val="both"/>
+        <w:rPr>
+          <w:rFonts w:cs="Times New Roman"/>
+        </w:rPr>
+      </w:pPr>
+      <w:r>
+        <w:rPr>
+          <w:rFonts w:cs="Times New Roman"/>
+        </w:rPr>
+        <w:t>Strong Communication and Project M</w:t>
+      </w:r>
+      <w:r>
+        <w:rPr>
+          <w:rFonts w:cs="Times New Roman"/>
+        </w:rPr>
+        <w:t xml:space="preserve">anagement </w:t>
+      </w:r>
+      <w:r>
+        <w:rPr>
+          <w:rFonts w:cs="Times New Roman"/>
+        </w:rPr>
+        <w:t>S</w:t>
+      </w:r>
+      <w:r>
+        <w:rPr>
+          <w:rFonts w:cs="Times New Roman"/>
+        </w:rPr>
+        <w:t>kills</w:t>
+      </w:r>
+    </w:p>
+    <w:p>
+      <w:pPr>
+        <w:pStyle w:val="ListParagraph"/>
+        <w:numPr>
+          <w:ilvl w:val="0"/>
+          <w:numId w:val="7"/>
+        </w:numPr>
+        <w:spacing w:after="0" w:line="240" w:lineRule="auto"/>
+        <w:jc w:val="both"/>
+        <w:rPr>
+          <w:rFonts w:cs="Times New Roman"/>
+        </w:rPr>
+      </w:pPr>
+      <w:r>
+        <w:rPr>
+          <w:rFonts w:cs="Times New Roman"/>
+        </w:rPr>
+        <w:t xml:space="preserve">Dedication to </w:t>
+      </w:r>
+      <w:r>
+        <w:rPr>
+          <w:rFonts w:cs="Times New Roman"/>
+        </w:rPr>
+        <w:t xml:space="preserve">High </w:t>
+      </w:r>
+      <w:r>
+        <w:rPr>
+          <w:rFonts w:cs="Times New Roman"/>
+        </w:rPr>
+        <w:t>Quality Results</w:t>
+      </w:r>
+    </w:p>
+    <w:p>
+      <w:pPr>
+        <w:spacing w:after="0" w:line="240" w:lineRule="auto"/>
+        <w:ind w:left="1440" w:hanging="1440"/>
+        <w:jc w:val="both"/>
+        <w:rPr>
+          <w:rFonts w:cs="Times New Roman"/>
+          <w:b/>
+        </w:rPr>
+      </w:pPr>
+      <w:r>
+        <w:rPr>
+          <w:rFonts w:cs="Times New Roman"/>
+          <w:b/>
+        </w:rPr>
+        <w:tab/>
+      </w:r>
+      <w:r>
+        <w:rPr>
+          <w:rFonts w:cs="Times New Roman"/>
+          <w:b/>
+        </w:rPr>
+        <w:tab/>
+      </w:r>
+    </w:p>
+    <w:p>
+      <w:pPr>
+        <w:spacing w:after="0" w:line="240" w:lineRule="auto"/>
+        <w:ind w:left="1440" w:hanging="1440"/>
+        <w:jc w:val="both"/>
+        <w:rPr>
+          <w:rFonts w:cs="Times New Roman"/>
         </w:rPr>
       </w:pPr>
       <w:r>
@@ -79,42 +246,6 @@
           <w:rFonts w:cs="Times New Roman"/>
         </w:rPr>
         <w:t xml:space="preserve">I look to hold a position in which I will be challenged and will grow as an individual. </w:t>
-      </w:r>
-      <w:r>
-        <w:rPr>
-          <w:rFonts w:cs="Times New Roman"/>
-        </w:rPr>
-        <w:t xml:space="preserve">I have a great sense of detail orientation </w:t>
-      </w:r>
-      <w:r>
-        <w:rPr>
-          <w:rFonts w:cs="Times New Roman"/>
-        </w:rPr>
-        <w:t>and</w:t>
-      </w:r>
-      <w:r>
-        <w:rPr>
-          <w:rFonts w:cs="Times New Roman"/>
-        </w:rPr>
-        <w:t xml:space="preserve"> ample experience with customer </w:t>
-      </w:r>
-      <w:r>
-        <w:rPr>
-          <w:rFonts w:cs="Times New Roman"/>
-        </w:rPr>
-        <w:t>communications</w:t>
-      </w:r>
-      <w:r>
-        <w:rPr>
-          <w:rFonts w:cs="Times New Roman"/>
-        </w:rPr>
-        <w:t xml:space="preserve"> along with a technical background that will make me an ideal candidate for any situation</w:t>
-      </w:r>
-      <w:r>
-        <w:rPr>
-          <w:rFonts w:cs="Times New Roman"/>
-        </w:rPr>
-        <w:t xml:space="preserve">. </w:t>
       </w:r>
     </w:p>
     <w:p>
@@ -434,7 +565,15 @@
           <w:sz w:val="20"/>
           <w:szCs w:val="20"/>
         </w:rPr>
-        <w:t>Database Systems 1 &amp; 2,</w:t>
+        <w:t>Database Systems 1 &amp; 2, Digital Design</w:t>
+      </w:r>
+      <w:r>
+        <w:rPr>
+          <w:rFonts w:cs="Times New Roman"/>
+          <w:sz w:val="20"/>
+          <w:szCs w:val="20"/>
+        </w:rPr>
+        <w:t>,</w:t>
       </w:r>
       <w:r>
         <w:rPr>
@@ -450,30 +589,6 @@
           <w:sz w:val="20"/>
           <w:szCs w:val="20"/>
         </w:rPr>
-        <w:t>Digital Design</w:t>
-      </w:r>
-      <w:r>
-        <w:rPr>
-          <w:rFonts w:cs="Times New Roman"/>
-          <w:sz w:val="20"/>
-          <w:szCs w:val="20"/>
-        </w:rPr>
-        <w:t>,</w:t>
-      </w:r>
-      <w:r>
-        <w:rPr>
-          <w:rFonts w:cs="Times New Roman"/>
-          <w:sz w:val="20"/>
-          <w:szCs w:val="20"/>
-        </w:rPr>
-        <w:t xml:space="preserve"> </w:t>
-      </w:r>
-      <w:r>
-        <w:rPr>
-          <w:rFonts w:cs="Times New Roman"/>
-          <w:sz w:val="20"/>
-          <w:szCs w:val="20"/>
-        </w:rPr>
         <w:t>Circuits 1, Digital Logic, Microprocessor Applications, Electrical Junior Design, Electrical Senior Design, Sof</w:t>
       </w:r>
       <w:r>
@@ -502,8 +617,6 @@
           <w:b/>
         </w:rPr>
       </w:pPr>
-      <w:bookmarkStart w:id="0" w:name="_GoBack"/>
-      <w:bookmarkEnd w:id="0"/>
     </w:p>
     <w:p>
       <w:pPr>
@@ -1036,53 +1149,6 @@
     <w:p>
       <w:pPr>
         <w:pStyle w:val="Default"/>
-        <w:numPr>
-          <w:ilvl w:val="0"/>
-          <w:numId w:val="6"/>
-        </w:numPr>
-        <w:jc w:val="both"/>
-        <w:rPr>
-          <w:rFonts w:asciiTheme="minorHAnsi" w:hAnsiTheme="minorHAnsi" w:cs="Times New Roman"/>
-          <w:sz w:val="20"/>
-          <w:szCs w:val="20"/>
-        </w:rPr>
-      </w:pPr>
-      <w:r>
-        <w:rPr>
-          <w:rFonts w:asciiTheme="minorHAnsi" w:hAnsiTheme="minorHAnsi" w:cs="Times New Roman"/>
-          <w:sz w:val="20"/>
-          <w:szCs w:val="20"/>
-        </w:rPr>
-        <w:t>Collaborated with team members</w:t>
-      </w:r>
-      <w:r>
-        <w:rPr>
-          <w:rFonts w:asciiTheme="minorHAnsi" w:hAnsiTheme="minorHAnsi" w:cs="Times New Roman"/>
-          <w:sz w:val="20"/>
-          <w:szCs w:val="20"/>
-        </w:rPr>
-        <w:t xml:space="preserve"> and management</w:t>
-      </w:r>
-      <w:r>
-        <w:rPr>
-          <w:rFonts w:asciiTheme="minorHAnsi" w:hAnsiTheme="minorHAnsi" w:cs="Times New Roman"/>
-          <w:sz w:val="20"/>
-          <w:szCs w:val="20"/>
-        </w:rPr>
-        <w:t xml:space="preserve"> to ensure the delivery of quality food products to customers </w:t>
-      </w:r>
-      <w:r>
-        <w:rPr>
-          <w:rFonts w:asciiTheme="minorHAnsi" w:hAnsiTheme="minorHAnsi" w:cs="Times New Roman"/>
-          <w:sz w:val="20"/>
-          <w:szCs w:val="20"/>
-        </w:rPr>
-        <w:t>in a fast-paced environment.</w:t>
-      </w:r>
-    </w:p>
-    <w:p>
-      <w:pPr>
-        <w:pStyle w:val="Default"/>
         <w:ind w:firstLine="720"/>
         <w:jc w:val="both"/>
         <w:rPr>
@@ -1168,132 +1234,6 @@
           <w:szCs w:val="20"/>
         </w:rPr>
         <w:t>June 2010 – Nov 2010</w:t>
-      </w:r>
-    </w:p>
-    <w:p>
-      <w:pPr>
-        <w:pStyle w:val="Default"/>
-        <w:numPr>
-          <w:ilvl w:val="0"/>
-          <w:numId w:val="6"/>
-        </w:numPr>
-        <w:jc w:val="both"/>
-        <w:rPr>
-          <w:rFonts w:asciiTheme="minorHAnsi" w:hAnsiTheme="minorHAnsi" w:cs="Times New Roman"/>
-          <w:sz w:val="20"/>
-          <w:szCs w:val="20"/>
-        </w:rPr>
-      </w:pPr>
-      <w:r>
-        <w:rPr>
-          <w:rFonts w:asciiTheme="minorHAnsi" w:hAnsiTheme="minorHAnsi" w:cs="Times New Roman"/>
-          <w:sz w:val="20"/>
-          <w:szCs w:val="20"/>
-        </w:rPr>
-        <w:t>Upheld inspection of</w:t>
-      </w:r>
-      <w:r>
-        <w:rPr>
-          <w:rFonts w:asciiTheme="minorHAnsi" w:hAnsiTheme="minorHAnsi" w:cs="Times New Roman"/>
-          <w:sz w:val="20"/>
-          <w:szCs w:val="20"/>
-        </w:rPr>
-        <w:t xml:space="preserve"> </w:t>
-      </w:r>
-      <w:r>
-        <w:rPr>
-          <w:rFonts w:asciiTheme="minorHAnsi" w:hAnsiTheme="minorHAnsi" w:cs="Times New Roman"/>
-          <w:sz w:val="20"/>
-          <w:szCs w:val="20"/>
-        </w:rPr>
-        <w:t>shipments received from Rita’s Franchise Company</w:t>
-      </w:r>
-      <w:r>
-        <w:rPr>
-          <w:rFonts w:asciiTheme="minorHAnsi" w:hAnsiTheme="minorHAnsi" w:cs="Times New Roman"/>
-          <w:sz w:val="20"/>
-          <w:szCs w:val="20"/>
-        </w:rPr>
-        <w:t>.</w:t>
-      </w:r>
-    </w:p>
-    <w:p>
-      <w:pPr>
-        <w:pStyle w:val="Default"/>
-        <w:numPr>
-          <w:ilvl w:val="0"/>
-          <w:numId w:val="6"/>
-        </w:numPr>
-        <w:jc w:val="both"/>
-        <w:rPr>
-          <w:rFonts w:asciiTheme="minorHAnsi" w:hAnsiTheme="minorHAnsi" w:cs="Times New Roman"/>
-          <w:sz w:val="20"/>
-          <w:szCs w:val="20"/>
-        </w:rPr>
-      </w:pPr>
-      <w:r>
-        <w:rPr>
-          <w:rFonts w:asciiTheme="minorHAnsi" w:hAnsiTheme="minorHAnsi" w:cs="Times New Roman"/>
-          <w:sz w:val="20"/>
-          <w:szCs w:val="20"/>
-        </w:rPr>
-        <w:t>Delivered</w:t>
-      </w:r>
-      <w:r>
-        <w:rPr>
-          <w:rFonts w:asciiTheme="minorHAnsi" w:hAnsiTheme="minorHAnsi" w:cs="Times New Roman"/>
-          <w:sz w:val="20"/>
-          <w:szCs w:val="20"/>
-        </w:rPr>
-        <w:t xml:space="preserve"> </w:t>
-      </w:r>
-      <w:r>
-        <w:rPr>
-          <w:rFonts w:asciiTheme="minorHAnsi" w:hAnsiTheme="minorHAnsi" w:cs="Times New Roman"/>
-          <w:sz w:val="20"/>
-          <w:szCs w:val="20"/>
-        </w:rPr>
-        <w:t xml:space="preserve">various </w:t>
-      </w:r>
-      <w:r>
-        <w:rPr>
-          <w:rFonts w:asciiTheme="minorHAnsi" w:hAnsiTheme="minorHAnsi" w:cs="Times New Roman"/>
-          <w:sz w:val="20"/>
-          <w:szCs w:val="20"/>
-        </w:rPr>
-        <w:t>product</w:t>
-      </w:r>
-      <w:r>
-        <w:rPr>
-          <w:rFonts w:asciiTheme="minorHAnsi" w:hAnsiTheme="minorHAnsi" w:cs="Times New Roman"/>
-          <w:sz w:val="20"/>
-          <w:szCs w:val="20"/>
-        </w:rPr>
-        <w:t>s</w:t>
-      </w:r>
-      <w:r>
-        <w:rPr>
-          <w:rFonts w:asciiTheme="minorHAnsi" w:hAnsiTheme="minorHAnsi" w:cs="Times New Roman"/>
-          <w:sz w:val="20"/>
-          <w:szCs w:val="20"/>
-        </w:rPr>
-        <w:t xml:space="preserve"> to customers </w:t>
-      </w:r>
-      <w:r>
-        <w:rPr>
-          <w:rFonts w:asciiTheme="minorHAnsi" w:hAnsiTheme="minorHAnsi" w:cs="Times New Roman"/>
-          <w:sz w:val="20"/>
-          <w:szCs w:val="20"/>
-        </w:rPr>
-        <w:t>that were served</w:t>
-      </w:r>
-      <w:r>
-        <w:rPr>
-          <w:rFonts w:asciiTheme="minorHAnsi" w:hAnsiTheme="minorHAnsi" w:cs="Times New Roman"/>
-          <w:sz w:val="20"/>
-          <w:szCs w:val="20"/>
-        </w:rPr>
-        <w:t xml:space="preserve"> in a clean and enjoyable environment.</w:t>
       </w:r>
     </w:p>
     <w:p>
@@ -1378,15 +1318,7 @@
         <w:t>Managed GitHub repository, reviewed, and modified code as needed to ensure a clean and well documented code structure.</w:t>
       </w:r>
     </w:p>
-    <w:p>
-      <w:pPr>
-        <w:spacing w:after="0" w:line="240" w:lineRule="auto"/>
-        <w:jc w:val="both"/>
-        <w:rPr>
-          <w:rFonts w:cs="Times New Roman"/>
-        </w:rPr>
-      </w:pPr>
-    </w:p>
+    <w:bookmarkEnd w:id="0"/>
     <w:p>
       <w:pPr>
         <w:spacing w:after="0" w:line="240" w:lineRule="auto"/>
@@ -2281,6 +2213,119 @@
       </w:rPr>
     </w:lvl>
   </w:abstractNum>
+  <w:abstractNum w:abstractNumId="6" w15:restartNumberingAfterBreak="0">
+    <w:nsid w:val="7CB16E22"/>
+    <w:multiLevelType w:val="hybridMultilevel"/>
+    <w:tmpl w:val="CE68E740"/>
+    <w:lvl w:ilvl="0" w:tplc="04090001">
+      <w:start w:val="1"/>
+      <w:numFmt w:val="bullet"/>
+      <w:lvlText w:val=""/>
+      <w:lvlJc w:val="left"/>
+      <w:pPr>
+        <w:ind w:left="1800" w:hanging="360"/>
+      </w:pPr>
+      <w:rPr>
+        <w:rFonts w:ascii="Symbol" w:hAnsi="Symbol" w:hint="default"/>
+      </w:rPr>
+    </w:lvl>
+    <w:lvl w:ilvl="1" w:tplc="04090003" w:tentative="1">
+      <w:start w:val="1"/>
+      <w:numFmt w:val="bullet"/>
+      <w:lvlText w:val="o"/>
+      <w:lvlJc w:val="left"/>
+      <w:pPr>
+        <w:ind w:left="2520" w:hanging="360"/>
+      </w:pPr>
+      <w:rPr>
+        <w:rFonts w:ascii="Courier New" w:hAnsi="Courier New" w:cs="Courier New" w:hint="default"/>
+      </w:rPr>
+    </w:lvl>
+    <w:lvl w:ilvl="2" w:tplc="04090005" w:tentative="1">
+      <w:start w:val="1"/>
+      <w:numFmt w:val="bullet"/>
+      <w:lvlText w:val=""/>
+      <w:lvlJc w:val="left"/>
+      <w:pPr>
+        <w:ind w:left="3240" w:hanging="360"/>
+      </w:pPr>
+      <w:rPr>
+        <w:rFonts w:ascii="Wingdings" w:hAnsi="Wingdings" w:hint="default"/>
+      </w:rPr>
+    </w:lvl>
+    <w:lvl w:ilvl="3" w:tplc="04090001" w:tentative="1">
+      <w:start w:val="1"/>
+      <w:numFmt w:val="bullet"/>
+      <w:lvlText w:val=""/>
+      <w:lvlJc w:val="left"/>
+      <w:pPr>
+        <w:ind w:left="3960" w:hanging="360"/>
+      </w:pPr>
+      <w:rPr>
+        <w:rFonts w:ascii="Symbol" w:hAnsi="Symbol" w:hint="default"/>
+      </w:rPr>
+    </w:lvl>
+    <w:lvl w:ilvl="4" w:tplc="04090003" w:tentative="1">
+      <w:start w:val="1"/>
+      <w:numFmt w:val="bullet"/>
+      <w:lvlText w:val="o"/>
+      <w:lvlJc w:val="left"/>
+      <w:pPr>
+        <w:ind w:left="4680" w:hanging="360"/>
+      </w:pPr>
+      <w:rPr>
+        <w:rFonts w:ascii="Courier New" w:hAnsi="Courier New" w:cs="Courier New" w:hint="default"/>
+      </w:rPr>
+    </w:lvl>
+    <w:lvl w:ilvl="5" w:tplc="04090005" w:tentative="1">
+      <w:start w:val="1"/>
+      <w:numFmt w:val="bullet"/>
+      <w:lvlText w:val=""/>
+      <w:lvlJc w:val="left"/>
+      <w:pPr>
+        <w:ind w:left="5400" w:hanging="360"/>
+      </w:pPr>
+      <w:rPr>
+        <w:rFonts w:ascii="Wingdings" w:hAnsi="Wingdings" w:hint="default"/>
+      </w:rPr>
+    </w:lvl>
+    <w:lvl w:ilvl="6" w:tplc="04090001" w:tentative="1">
+      <w:start w:val="1"/>
+      <w:numFmt w:val="bullet"/>
+      <w:lvlText w:val=""/>
+      <w:lvlJc w:val="left"/>
+      <w:pPr>
+        <w:ind w:left="6120" w:hanging="360"/>
+      </w:pPr>
+      <w:rPr>
+        <w:rFonts w:ascii="Symbol" w:hAnsi="Symbol" w:hint="default"/>
+      </w:rPr>
+    </w:lvl>
+    <w:lvl w:ilvl="7" w:tplc="04090003" w:tentative="1">
+      <w:start w:val="1"/>
+      <w:numFmt w:val="bullet"/>
+      <w:lvlText w:val="o"/>
+      <w:lvlJc w:val="left"/>
+      <w:pPr>
+        <w:ind w:left="6840" w:hanging="360"/>
+      </w:pPr>
+      <w:rPr>
+        <w:rFonts w:ascii="Courier New" w:hAnsi="Courier New" w:cs="Courier New" w:hint="default"/>
+      </w:rPr>
+    </w:lvl>
+    <w:lvl w:ilvl="8" w:tplc="04090005" w:tentative="1">
+      <w:start w:val="1"/>
+      <w:numFmt w:val="bullet"/>
+      <w:lvlText w:val=""/>
+      <w:lvlJc w:val="left"/>
+      <w:pPr>
+        <w:ind w:left="7560" w:hanging="360"/>
+      </w:pPr>
+      <w:rPr>
+        <w:rFonts w:ascii="Wingdings" w:hAnsi="Wingdings" w:hint="default"/>
+      </w:rPr>
+    </w:lvl>
+  </w:abstractNum>
   <w:num w:numId="1">
     <w:abstractNumId w:val="3"/>
   </w:num>
@@ -2298,6 +2343,9 @@
   </w:num>
   <w:num w:numId="6">
     <w:abstractNumId w:val="1"/>
+  </w:num>
+  <w:num w:numId="7">
+    <w:abstractNumId w:val="6"/>
   </w:num>
 </w:numbering>
 </file>
@@ -3074,7 +3122,7 @@
 </file>
 
 <file path=customXml/itemProps1.xml><?xml version="1.0" encoding="utf-8"?>
-<ds:datastoreItem xmlns:ds="http://schemas.openxmlformats.org/officeDocument/2006/customXml" ds:itemID="{7C84A6F5-F0AF-4FE6-A336-8466A2E6D5FB}">
+<ds:datastoreItem xmlns:ds="http://schemas.openxmlformats.org/officeDocument/2006/customXml" ds:itemID="{0ADED419-16B7-4B30-855C-AF16EB332E0B}">
   <ds:schemaRefs>
     <ds:schemaRef ds:uri="http://schemas.openxmlformats.org/officeDocument/2006/bibliography"/>
   </ds:schemaRefs>

</xml_diff>

<commit_message>
modified qualifications section for resume
</commit_message>
<xml_diff>
--- a/j_thomas_resume.docx
+++ b/j_thomas_resume.docx
@@ -16,7 +16,6 @@
           <w:szCs w:val="20"/>
         </w:rPr>
       </w:pPr>
-      <w:bookmarkStart w:id="0" w:name="_GoBack"/>
     </w:p>
     <w:p>
       <w:pPr>
@@ -96,6 +95,14 @@
         <w:rPr>
           <w:rFonts w:cs="Times New Roman"/>
         </w:rPr>
+        <w:t xml:space="preserve">Highly </w:t>
+      </w:r>
+      <w:bookmarkStart w:id="0" w:name="_GoBack"/>
+      <w:bookmarkEnd w:id="0"/>
+      <w:r>
+        <w:rPr>
+          <w:rFonts w:cs="Times New Roman"/>
+        </w:rPr>
         <w:t>Detail Oriented</w:t>
       </w:r>
     </w:p>
@@ -171,6 +178,26 @@
     </w:p>
     <w:p>
       <w:pPr>
+        <w:pStyle w:val="ListParagraph"/>
+        <w:numPr>
+          <w:ilvl w:val="0"/>
+          <w:numId w:val="7"/>
+        </w:numPr>
+        <w:spacing w:after="0" w:line="240" w:lineRule="auto"/>
+        <w:jc w:val="both"/>
+        <w:rPr>
+          <w:rFonts w:cs="Times New Roman"/>
+        </w:rPr>
+      </w:pPr>
+      <w:r>
+        <w:rPr>
+          <w:rFonts w:cs="Times New Roman"/>
+        </w:rPr>
+        <w:t>Knowledge of Agile Methodology</w:t>
+      </w:r>
+    </w:p>
+    <w:p>
+      <w:pPr>
         <w:spacing w:after="0" w:line="240" w:lineRule="auto"/>
         <w:ind w:left="1440" w:hanging="1440"/>
         <w:jc w:val="both"/>
@@ -431,25 +458,7 @@
           <w:sz w:val="20"/>
           <w:szCs w:val="20"/>
         </w:rPr>
-        <w:t xml:space="preserve">, </w:t>
-      </w:r>
-      <w:proofErr w:type="spellStart"/>
-      <w:r>
-        <w:rPr>
-          <w:rFonts w:cs="Times New Roman"/>
-          <w:sz w:val="20"/>
-          <w:szCs w:val="20"/>
-        </w:rPr>
-        <w:t>Git</w:t>
-      </w:r>
-      <w:proofErr w:type="spellEnd"/>
-      <w:r>
-        <w:rPr>
-          <w:rFonts w:cs="Times New Roman"/>
-          <w:sz w:val="20"/>
-          <w:szCs w:val="20"/>
-        </w:rPr>
-        <w:t>, Microprocessors, Linux</w:t>
+        <w:t>, Git, Microprocessors, Linux</w:t>
       </w:r>
       <w:r>
         <w:rPr>
@@ -970,23 +979,7 @@
           <w:rFonts w:cs="Times New Roman"/>
           <w:sz w:val="20"/>
         </w:rPr>
-        <w:t xml:space="preserve">Construed information between Engineering and Business personnel to resolve technical complications faced </w:t>
-      </w:r>
-      <w:proofErr w:type="gramStart"/>
-      <w:r>
-        <w:rPr>
-          <w:rFonts w:cs="Times New Roman"/>
-          <w:sz w:val="20"/>
-        </w:rPr>
-        <w:t>by</w:t>
-      </w:r>
-      <w:proofErr w:type="gramEnd"/>
-      <w:r>
-        <w:rPr>
-          <w:rFonts w:cs="Times New Roman"/>
-          <w:sz w:val="20"/>
-        </w:rPr>
-        <w:t xml:space="preserve"> clients for SpinCore products.</w:t>
+        <w:t>Construed information between Engineering and Business personnel to resolve technical complications faced by clients for SpinCore products.</w:t>
       </w:r>
     </w:p>
     <w:p>
@@ -1318,7 +1311,6 @@
         <w:t>Managed GitHub repository, reviewed, and modified code as needed to ensure a clean and well documented code structure.</w:t>
       </w:r>
     </w:p>
-    <w:bookmarkEnd w:id="0"/>
     <w:p>
       <w:pPr>
         <w:spacing w:after="0" w:line="240" w:lineRule="auto"/>
@@ -3122,7 +3114,7 @@
 </file>
 
 <file path=customXml/itemProps1.xml><?xml version="1.0" encoding="utf-8"?>
-<ds:datastoreItem xmlns:ds="http://schemas.openxmlformats.org/officeDocument/2006/customXml" ds:itemID="{0ADED419-16B7-4B30-855C-AF16EB332E0B}">
+<ds:datastoreItem xmlns:ds="http://schemas.openxmlformats.org/officeDocument/2006/customXml" ds:itemID="{91D21F48-14B4-42DE-B880-AC9176A3EF6B}">
   <ds:schemaRefs>
     <ds:schemaRef ds:uri="http://schemas.openxmlformats.org/officeDocument/2006/bibliography"/>
   </ds:schemaRefs>

</xml_diff>

<commit_message>
removed content from objective in resume
</commit_message>
<xml_diff>
--- a/j_thomas_resume.docx
+++ b/j_thomas_resume.docx
@@ -97,8 +97,6 @@
         </w:rPr>
         <w:t xml:space="preserve">Highly </w:t>
       </w:r>
-      <w:bookmarkStart w:id="0" w:name="_GoBack"/>
-      <w:bookmarkEnd w:id="0"/>
       <w:r>
         <w:rPr>
           <w:rFonts w:cs="Times New Roman"/>
@@ -248,7 +246,21 @@
         <w:rPr>
           <w:rFonts w:cs="Times New Roman"/>
         </w:rPr>
-        <w:t>I am a motivated and hard-working individual looking for a full time position w</w:t>
+        <w:t xml:space="preserve">I </w:t>
+      </w:r>
+      <w:bookmarkStart w:id="0" w:name="_GoBack"/>
+      <w:bookmarkEnd w:id="0"/>
+      <w:r>
+        <w:rPr>
+          <w:rFonts w:cs="Times New Roman"/>
+        </w:rPr>
+        <w:t>am</w:t>
+      </w:r>
+      <w:r>
+        <w:rPr>
+          <w:rFonts w:cs="Times New Roman"/>
+        </w:rPr>
+        <w:t xml:space="preserve"> looking for a full time position w</w:t>
       </w:r>
       <w:r>
         <w:rPr>
@@ -458,7 +470,25 @@
           <w:sz w:val="20"/>
           <w:szCs w:val="20"/>
         </w:rPr>
-        <w:t>, Git, Microprocessors, Linux</w:t>
+        <w:t xml:space="preserve">, </w:t>
+      </w:r>
+      <w:proofErr w:type="spellStart"/>
+      <w:r>
+        <w:rPr>
+          <w:rFonts w:cs="Times New Roman"/>
+          <w:sz w:val="20"/>
+          <w:szCs w:val="20"/>
+        </w:rPr>
+        <w:t>Git</w:t>
+      </w:r>
+      <w:proofErr w:type="spellEnd"/>
+      <w:r>
+        <w:rPr>
+          <w:rFonts w:cs="Times New Roman"/>
+          <w:sz w:val="20"/>
+          <w:szCs w:val="20"/>
+        </w:rPr>
+        <w:t>, Microprocessors, Linux</w:t>
       </w:r>
       <w:r>
         <w:rPr>
@@ -841,7 +871,23 @@
           <w:rFonts w:cs="Times New Roman"/>
           <w:sz w:val="20"/>
         </w:rPr>
-        <w:t>erfaced with hardware components such as a 4x4 Keypad, LCD, Speaker, DAC, ADC, and LED’s.</w:t>
+        <w:t xml:space="preserve">erfaced with hardware components </w:t>
+      </w:r>
+      <w:proofErr w:type="gramStart"/>
+      <w:r>
+        <w:rPr>
+          <w:rFonts w:cs="Times New Roman"/>
+          <w:sz w:val="20"/>
+        </w:rPr>
+        <w:t>such</w:t>
+      </w:r>
+      <w:proofErr w:type="gramEnd"/>
+      <w:r>
+        <w:rPr>
+          <w:rFonts w:cs="Times New Roman"/>
+          <w:sz w:val="20"/>
+        </w:rPr>
+        <w:t xml:space="preserve"> as a 4x4 Keypad, LCD, Speaker, DAC, ADC, and LED’s.</w:t>
       </w:r>
     </w:p>
     <w:p>
@@ -3114,7 +3160,7 @@
 </file>
 
 <file path=customXml/itemProps1.xml><?xml version="1.0" encoding="utf-8"?>
-<ds:datastoreItem xmlns:ds="http://schemas.openxmlformats.org/officeDocument/2006/customXml" ds:itemID="{91D21F48-14B4-42DE-B880-AC9176A3EF6B}">
+<ds:datastoreItem xmlns:ds="http://schemas.openxmlformats.org/officeDocument/2006/customXml" ds:itemID="{B5084A20-020A-4C48-B0AE-6B7F82FF440F}">
   <ds:schemaRefs>
     <ds:schemaRef ds:uri="http://schemas.openxmlformats.org/officeDocument/2006/bibliography"/>
   </ds:schemaRefs>

</xml_diff>

<commit_message>
edited skills section for resume
</commit_message>
<xml_diff>
--- a/j_thomas_resume.docx
+++ b/j_thomas_resume.docx
@@ -248,8 +248,6 @@
         </w:rPr>
         <w:t xml:space="preserve">I </w:t>
       </w:r>
-      <w:bookmarkStart w:id="0" w:name="_GoBack"/>
-      <w:bookmarkEnd w:id="0"/>
       <w:r>
         <w:rPr>
           <w:rFonts w:cs="Times New Roman"/>
@@ -521,6 +519,14 @@
           <w:szCs w:val="20"/>
         </w:rPr>
         <w:t>, Unity, Maya</w:t>
+      </w:r>
+      <w:r>
+        <w:rPr>
+          <w:rFonts w:cs="Times New Roman"/>
+          <w:sz w:val="20"/>
+          <w:szCs w:val="20"/>
+        </w:rPr>
+        <w:t>, Visual Studios, Word, Excel</w:t>
       </w:r>
     </w:p>
     <w:p>
@@ -1356,15 +1362,8 @@
         </w:rPr>
         <w:t>Managed GitHub repository, reviewed, and modified code as needed to ensure a clean and well documented code structure.</w:t>
       </w:r>
-    </w:p>
-    <w:p>
-      <w:pPr>
-        <w:spacing w:after="0" w:line="240" w:lineRule="auto"/>
-        <w:jc w:val="both"/>
-        <w:rPr>
-          <w:rFonts w:cs="Times New Roman"/>
-        </w:rPr>
-      </w:pPr>
+      <w:bookmarkStart w:id="0" w:name="_GoBack"/>
+      <w:bookmarkEnd w:id="0"/>
     </w:p>
     <w:sectPr>
       <w:headerReference w:type="even" r:id="rId8"/>
@@ -3160,7 +3159,7 @@
 </file>
 
 <file path=customXml/itemProps1.xml><?xml version="1.0" encoding="utf-8"?>
-<ds:datastoreItem xmlns:ds="http://schemas.openxmlformats.org/officeDocument/2006/customXml" ds:itemID="{B5084A20-020A-4C48-B0AE-6B7F82FF440F}">
+<ds:datastoreItem xmlns:ds="http://schemas.openxmlformats.org/officeDocument/2006/customXml" ds:itemID="{8C57EA6C-4F3C-4F82-85AF-B1425185FAA3}">
   <ds:schemaRefs>
     <ds:schemaRef ds:uri="http://schemas.openxmlformats.org/officeDocument/2006/bibliography"/>
   </ds:schemaRefs>

</xml_diff>

<commit_message>
changed font on resume
</commit_message>
<xml_diff>
--- a/j_thomas_resume.docx
+++ b/j_thomas_resume.docx
@@ -63,17 +63,20 @@
         <w:jc w:val="both"/>
         <w:rPr>
           <w:rFonts w:cs="Times New Roman"/>
-        </w:rPr>
-      </w:pPr>
-      <w:r>
-        <w:rPr>
-          <w:rFonts w:cs="Times New Roman"/>
+          <w:sz w:val="20"/>
+        </w:rPr>
+      </w:pPr>
+      <w:r>
+        <w:rPr>
+          <w:rFonts w:cs="Times New Roman"/>
+          <w:sz w:val="20"/>
         </w:rPr>
         <w:t>Motivated and H</w:t>
       </w:r>
       <w:r>
         <w:rPr>
           <w:rFonts w:cs="Times New Roman"/>
+          <w:sz w:val="20"/>
         </w:rPr>
         <w:t>ardworking</w:t>
       </w:r>
@@ -89,17 +92,20 @@
         <w:jc w:val="both"/>
         <w:rPr>
           <w:rFonts w:cs="Times New Roman"/>
-        </w:rPr>
-      </w:pPr>
-      <w:r>
-        <w:rPr>
-          <w:rFonts w:cs="Times New Roman"/>
+          <w:sz w:val="20"/>
+        </w:rPr>
+      </w:pPr>
+      <w:r>
+        <w:rPr>
+          <w:rFonts w:cs="Times New Roman"/>
+          <w:sz w:val="20"/>
         </w:rPr>
         <w:t xml:space="preserve">Highly </w:t>
       </w:r>
       <w:r>
         <w:rPr>
           <w:rFonts w:cs="Times New Roman"/>
+          <w:sz w:val="20"/>
         </w:rPr>
         <w:t>Detail Oriented</w:t>
       </w:r>
@@ -115,29 +121,34 @@
         <w:jc w:val="both"/>
         <w:rPr>
           <w:rFonts w:cs="Times New Roman"/>
-        </w:rPr>
-      </w:pPr>
-      <w:r>
-        <w:rPr>
-          <w:rFonts w:cs="Times New Roman"/>
+          <w:sz w:val="20"/>
+        </w:rPr>
+      </w:pPr>
+      <w:r>
+        <w:rPr>
+          <w:rFonts w:cs="Times New Roman"/>
+          <w:sz w:val="20"/>
         </w:rPr>
         <w:t>Strong Communication and Project M</w:t>
       </w:r>
       <w:r>
         <w:rPr>
           <w:rFonts w:cs="Times New Roman"/>
+          <w:sz w:val="20"/>
         </w:rPr>
         <w:t xml:space="preserve">anagement </w:t>
       </w:r>
       <w:r>
         <w:rPr>
           <w:rFonts w:cs="Times New Roman"/>
+          <w:sz w:val="20"/>
         </w:rPr>
         <w:t>S</w:t>
       </w:r>
       <w:r>
         <w:rPr>
           <w:rFonts w:cs="Times New Roman"/>
+          <w:sz w:val="20"/>
         </w:rPr>
         <w:t>kills</w:t>
       </w:r>
@@ -153,23 +164,27 @@
         <w:jc w:val="both"/>
         <w:rPr>
           <w:rFonts w:cs="Times New Roman"/>
-        </w:rPr>
-      </w:pPr>
-      <w:r>
-        <w:rPr>
-          <w:rFonts w:cs="Times New Roman"/>
+          <w:sz w:val="20"/>
+        </w:rPr>
+      </w:pPr>
+      <w:r>
+        <w:rPr>
+          <w:rFonts w:cs="Times New Roman"/>
+          <w:sz w:val="20"/>
         </w:rPr>
         <w:t xml:space="preserve">Dedication to </w:t>
       </w:r>
       <w:r>
         <w:rPr>
           <w:rFonts w:cs="Times New Roman"/>
+          <w:sz w:val="20"/>
         </w:rPr>
         <w:t xml:space="preserve">High </w:t>
       </w:r>
       <w:r>
         <w:rPr>
           <w:rFonts w:cs="Times New Roman"/>
+          <w:sz w:val="20"/>
         </w:rPr>
         <w:t>Quality Results</w:t>
       </w:r>
@@ -185,11 +200,13 @@
         <w:jc w:val="both"/>
         <w:rPr>
           <w:rFonts w:cs="Times New Roman"/>
-        </w:rPr>
-      </w:pPr>
-      <w:r>
-        <w:rPr>
-          <w:rFonts w:cs="Times New Roman"/>
+          <w:sz w:val="20"/>
+        </w:rPr>
+      </w:pPr>
+      <w:r>
+        <w:rPr>
+          <w:rFonts w:cs="Times New Roman"/>
+          <w:sz w:val="20"/>
         </w:rPr>
         <w:t>Knowledge of Agile Methodology</w:t>
       </w:r>
@@ -245,42 +262,49 @@
       <w:r>
         <w:rPr>
           <w:rFonts w:cs="Times New Roman"/>
+          <w:sz w:val="20"/>
         </w:rPr>
         <w:t xml:space="preserve">I </w:t>
       </w:r>
       <w:r>
         <w:rPr>
           <w:rFonts w:cs="Times New Roman"/>
+          <w:sz w:val="20"/>
         </w:rPr>
         <w:t>am</w:t>
       </w:r>
       <w:r>
         <w:rPr>
           <w:rFonts w:cs="Times New Roman"/>
+          <w:sz w:val="20"/>
         </w:rPr>
         <w:t xml:space="preserve"> looking for a full time position w</w:t>
       </w:r>
       <w:r>
         <w:rPr>
           <w:rFonts w:cs="Times New Roman"/>
+          <w:sz w:val="20"/>
         </w:rPr>
         <w:t>ith a stable and growing company</w:t>
       </w:r>
       <w:r>
         <w:rPr>
           <w:rFonts w:cs="Times New Roman"/>
+          <w:sz w:val="20"/>
         </w:rPr>
         <w:t>.</w:t>
       </w:r>
       <w:r>
         <w:rPr>
           <w:rFonts w:cs="Times New Roman"/>
+          <w:sz w:val="20"/>
         </w:rPr>
         <w:t xml:space="preserve"> </w:t>
       </w:r>
       <w:r>
         <w:rPr>
           <w:rFonts w:cs="Times New Roman"/>
+          <w:sz w:val="20"/>
         </w:rPr>
         <w:t xml:space="preserve">I look to hold a position in which I will be challenged and will grow as an individual. </w:t>
       </w:r>
@@ -870,7 +894,16 @@
           <w:rFonts w:cs="Times New Roman"/>
           <w:sz w:val="20"/>
         </w:rPr>
-        <w:t>Designed a matching card game for the MSP430 Microcontroller that int</w:t>
+        <w:t>Designed a</w:t>
+      </w:r>
+      <w:bookmarkStart w:id="0" w:name="_GoBack"/>
+      <w:bookmarkEnd w:id="0"/>
+      <w:r>
+        <w:rPr>
+          <w:rFonts w:cs="Times New Roman"/>
+          <w:sz w:val="20"/>
+        </w:rPr>
+        <w:t xml:space="preserve"> matching card game for the MSP430 Microcontroller that int</w:t>
       </w:r>
       <w:r>
         <w:rPr>
@@ -1362,8 +1395,6 @@
         </w:rPr>
         <w:t>Managed GitHub repository, reviewed, and modified code as needed to ensure a clean and well documented code structure.</w:t>
       </w:r>
-      <w:bookmarkStart w:id="0" w:name="_GoBack"/>
-      <w:bookmarkEnd w:id="0"/>
     </w:p>
     <w:sectPr>
       <w:headerReference w:type="even" r:id="rId8"/>
@@ -3159,7 +3190,7 @@
 </file>
 
 <file path=customXml/itemProps1.xml><?xml version="1.0" encoding="utf-8"?>
-<ds:datastoreItem xmlns:ds="http://schemas.openxmlformats.org/officeDocument/2006/customXml" ds:itemID="{8C57EA6C-4F3C-4F82-85AF-B1425185FAA3}">
+<ds:datastoreItem xmlns:ds="http://schemas.openxmlformats.org/officeDocument/2006/customXml" ds:itemID="{6EBF97E7-3B1E-4FFC-AE03-62746E58BCDE}">
   <ds:schemaRefs>
     <ds:schemaRef ds:uri="http://schemas.openxmlformats.org/officeDocument/2006/bibliography"/>
   </ds:schemaRefs>

</xml_diff>

<commit_message>
changed address on resume
</commit_message>
<xml_diff>
--- a/j_thomas_resume.docx
+++ b/j_thomas_resume.docx
@@ -492,25 +492,7 @@
           <w:sz w:val="20"/>
           <w:szCs w:val="20"/>
         </w:rPr>
-        <w:t xml:space="preserve">, </w:t>
-      </w:r>
-      <w:proofErr w:type="spellStart"/>
-      <w:r>
-        <w:rPr>
-          <w:rFonts w:cs="Times New Roman"/>
-          <w:sz w:val="20"/>
-          <w:szCs w:val="20"/>
-        </w:rPr>
-        <w:t>Git</w:t>
-      </w:r>
-      <w:proofErr w:type="spellEnd"/>
-      <w:r>
-        <w:rPr>
-          <w:rFonts w:cs="Times New Roman"/>
-          <w:sz w:val="20"/>
-          <w:szCs w:val="20"/>
-        </w:rPr>
-        <w:t>, Microprocessors, Linux</w:t>
+        <w:t>, Git, Microprocessors, Linux</w:t>
       </w:r>
       <w:r>
         <w:rPr>
@@ -894,39 +876,14 @@
           <w:rFonts w:cs="Times New Roman"/>
           <w:sz w:val="20"/>
         </w:rPr>
-        <w:t>Designed a</w:t>
-      </w:r>
-      <w:bookmarkStart w:id="0" w:name="_GoBack"/>
-      <w:bookmarkEnd w:id="0"/>
-      <w:r>
-        <w:rPr>
-          <w:rFonts w:cs="Times New Roman"/>
-          <w:sz w:val="20"/>
-        </w:rPr>
-        <w:t xml:space="preserve"> matching card game for the MSP430 Microcontroller that int</w:t>
-      </w:r>
-      <w:r>
-        <w:rPr>
-          <w:rFonts w:cs="Times New Roman"/>
-          <w:sz w:val="20"/>
-        </w:rPr>
-        <w:t xml:space="preserve">erfaced with hardware components </w:t>
-      </w:r>
-      <w:proofErr w:type="gramStart"/>
-      <w:r>
-        <w:rPr>
-          <w:rFonts w:cs="Times New Roman"/>
-          <w:sz w:val="20"/>
-        </w:rPr>
-        <w:t>such</w:t>
-      </w:r>
-      <w:proofErr w:type="gramEnd"/>
-      <w:r>
-        <w:rPr>
-          <w:rFonts w:cs="Times New Roman"/>
-          <w:sz w:val="20"/>
-        </w:rPr>
-        <w:t xml:space="preserve"> as a 4x4 Keypad, LCD, Speaker, DAC, ADC, and LED’s.</w:t>
+        <w:t>Designed a matching card game for the MSP430 Microcontroller that int</w:t>
+      </w:r>
+      <w:r>
+        <w:rPr>
+          <w:rFonts w:cs="Times New Roman"/>
+          <w:sz w:val="20"/>
+        </w:rPr>
+        <w:t>erfaced with hardware components such as a 4x4 Keypad, LCD, Speaker, DAC, ADC, and LED’s.</w:t>
       </w:r>
     </w:p>
     <w:p>
@@ -1510,6 +1467,8 @@
       <w:jc w:val="center"/>
       <w:rPr>
         <w:rFonts w:asciiTheme="minorHAnsi" w:hAnsiTheme="minorHAnsi" w:cs="Times New Roman"/>
+        <w:b/>
+        <w:bCs/>
         <w:color w:val="auto"/>
         <w:sz w:val="32"/>
         <w:szCs w:val="28"/>
@@ -1526,6 +1485,48 @@
       </w:rPr>
       <w:t>Jonathan Thomas</w:t>
     </w:r>
+  </w:p>
+  <w:p>
+    <w:pPr>
+      <w:pStyle w:val="NormalWeb"/>
+      <w:spacing w:before="0" w:beforeAutospacing="0" w:after="0" w:afterAutospacing="0"/>
+      <w:jc w:val="center"/>
+      <w:rPr>
+        <w:rFonts w:ascii="Calibri" w:hAnsi="Calibri"/>
+        <w:color w:val="000000"/>
+        <w:sz w:val="22"/>
+        <w:szCs w:val="22"/>
+      </w:rPr>
+    </w:pPr>
+    <w:r>
+      <w:rPr>
+        <w:rFonts w:ascii="Calibri" w:hAnsi="Calibri"/>
+        <w:color w:val="000000"/>
+        <w:sz w:val="22"/>
+        <w:szCs w:val="22"/>
+      </w:rPr>
+      <w:t>109 Phil Mickelson Court</w:t>
+    </w:r>
+    <w:r>
+      <w:rPr>
+        <w:rFonts w:ascii="Calibri" w:hAnsi="Calibri"/>
+        <w:color w:val="000000"/>
+        <w:sz w:val="22"/>
+        <w:szCs w:val="22"/>
+      </w:rPr>
+      <w:t xml:space="preserve">, </w:t>
+    </w:r>
+    <w:r>
+      <w:rPr>
+        <w:rFonts w:ascii="Calibri" w:hAnsi="Calibri"/>
+        <w:color w:val="000000"/>
+        <w:sz w:val="22"/>
+        <w:szCs w:val="22"/>
+      </w:rPr>
+      <w:t>Round Rock, TX 78664</w:t>
+    </w:r>
+    <w:bookmarkStart w:id="0" w:name="_GoBack"/>
+    <w:bookmarkEnd w:id="0"/>
   </w:p>
   <w:p>
     <w:pPr>
@@ -2921,6 +2922,21 @@
       <w:contextualSpacing/>
     </w:pPr>
   </w:style>
+  <w:style w:type="paragraph" w:styleId="NormalWeb">
+    <w:name w:val="Normal (Web)"/>
+    <w:basedOn w:val="Normal"/>
+    <w:uiPriority w:val="99"/>
+    <w:unhideWhenUsed/>
+    <w:rsid w:val="00BF6A62"/>
+    <w:pPr>
+      <w:spacing w:before="100" w:beforeAutospacing="1" w:after="100" w:afterAutospacing="1" w:line="240" w:lineRule="auto"/>
+    </w:pPr>
+    <w:rPr>
+      <w:rFonts w:ascii="Times New Roman" w:eastAsia="Times New Roman" w:hAnsi="Times New Roman" w:cs="Times New Roman"/>
+      <w:sz w:val="24"/>
+      <w:szCs w:val="24"/>
+    </w:rPr>
+  </w:style>
 </w:styles>
 </file>
 
@@ -3190,7 +3206,7 @@
 </file>
 
 <file path=customXml/itemProps1.xml><?xml version="1.0" encoding="utf-8"?>
-<ds:datastoreItem xmlns:ds="http://schemas.openxmlformats.org/officeDocument/2006/customXml" ds:itemID="{6EBF97E7-3B1E-4FFC-AE03-62746E58BCDE}">
+<ds:datastoreItem xmlns:ds="http://schemas.openxmlformats.org/officeDocument/2006/customXml" ds:itemID="{5B63978F-4CA8-4C8B-ACC3-AECB2EFDB265}">
   <ds:schemaRefs>
     <ds:schemaRef ds:uri="http://schemas.openxmlformats.org/officeDocument/2006/bibliography"/>
   </ds:schemaRefs>

</xml_diff>